<commit_message>
added bluesmith student manager
</commit_message>
<xml_diff>
--- a/Benjamin Lawrence Resume (Duke).docx
+++ b/Benjamin Lawrence Resume (Duke).docx
@@ -106,7 +106,7 @@
               </wp:anchor>
             </w:drawing>
           </mc:Choice>
-          <mc:Fallback xmlns:mo="http://schemas.microsoft.com/office/mac/office/2008/main" xmlns:mv="urn:schemas-microsoft-com:mac:vml">
+          <mc:Fallback xmlns:mv="urn:schemas-microsoft-com:mac:vml" xmlns:mo="http://schemas.microsoft.com/office/mac/office/2008/main">
             <w:pict>
               <v:rect w14:anchorId="29D15F6C" id="Rectangle 2" o:spid="_x0000_s1026" style="position:absolute;margin-left:18.8pt;margin-top:14.35pt;width:7in;height:5pt;z-index:251659264;visibility:visible;mso-wrap-style:square;mso-height-percent:0;mso-wrap-distance-left:9pt;mso-wrap-distance-top:0;mso-wrap-distance-right:9pt;mso-wrap-distance-bottom:0;mso-position-horizontal:absolute;mso-position-horizontal-relative:margin;mso-position-vertical:absolute;mso-position-vertical-relative:text;mso-height-percent:0;mso-height-relative:margin;v-text-anchor:middle" o:gfxdata="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" fillcolor="black [3200]" strokecolor="black [1600]" strokeweight="1pt">
                 <w10:wrap type="through" anchorx="margin"/>
@@ -226,6 +226,22 @@
           <w:sz w:val="22"/>
           <w:szCs w:val="22"/>
         </w:rPr>
+        <w:t>B.S. in Computer Science</w:t>
+      </w:r>
+      <w:r>
+        <w:rPr>
+          <w:rFonts w:ascii="Calibri" w:hAnsi="Calibri" w:cs="Times New Roman"/>
+          <w:sz w:val="22"/>
+          <w:szCs w:val="22"/>
+        </w:rPr>
+        <w:t xml:space="preserve">, </w:t>
+      </w:r>
+      <w:r>
+        <w:rPr>
+          <w:rFonts w:ascii="Calibri" w:hAnsi="Calibri" w:cs="Times New Roman"/>
+          <w:sz w:val="22"/>
+          <w:szCs w:val="22"/>
+        </w:rPr>
         <w:t xml:space="preserve">B.S.E in </w:t>
       </w:r>
       <w:r>
@@ -250,47 +266,15 @@
           <w:sz w:val="22"/>
           <w:szCs w:val="22"/>
         </w:rPr>
-        <w:t xml:space="preserve"> </w:t>
-      </w:r>
-      <w:r>
-        <w:rPr>
-          <w:rFonts w:ascii="Calibri" w:hAnsi="Calibri" w:cs="Times New Roman"/>
-          <w:sz w:val="22"/>
-          <w:szCs w:val="22"/>
-        </w:rPr>
-        <w:t>B.S.</w:t>
-      </w:r>
-      <w:r>
-        <w:rPr>
-          <w:rFonts w:ascii="Calibri" w:hAnsi="Calibri" w:cs="Times New Roman"/>
-          <w:sz w:val="22"/>
-          <w:szCs w:val="22"/>
-        </w:rPr>
-        <w:t xml:space="preserve"> in Mathematics,</w:t>
-      </w:r>
-      <w:r>
-        <w:rPr>
-          <w:rFonts w:ascii="Calibri" w:hAnsi="Calibri" w:cs="Times New Roman"/>
-          <w:sz w:val="22"/>
-          <w:szCs w:val="22"/>
-        </w:rPr>
-        <w:t xml:space="preserve"> </w:t>
-      </w:r>
-      <w:r>
-        <w:rPr>
-          <w:rFonts w:ascii="Calibri" w:hAnsi="Calibri" w:cs="Times New Roman"/>
-          <w:sz w:val="22"/>
-          <w:szCs w:val="22"/>
-        </w:rPr>
-        <w:t>B.S.E.</w:t>
-      </w:r>
-      <w:r>
-        <w:rPr>
-          <w:rFonts w:ascii="Calibri" w:hAnsi="Calibri" w:cs="Times New Roman"/>
-          <w:sz w:val="22"/>
-          <w:szCs w:val="22"/>
-        </w:rPr>
-        <w:t xml:space="preserve"> in Computer Science</w:t>
+        <w:t xml:space="preserve"> Minor</w:t>
+      </w:r>
+      <w:r>
+        <w:rPr>
+          <w:rFonts w:ascii="Calibri" w:hAnsi="Calibri" w:cs="Times New Roman"/>
+          <w:sz w:val="22"/>
+          <w:szCs w:val="22"/>
+        </w:rPr>
+        <w:t xml:space="preserve"> in Mathematics</w:t>
       </w:r>
     </w:p>
     <w:p>
@@ -312,7 +296,15 @@
           <w:sz w:val="22"/>
           <w:szCs w:val="22"/>
         </w:rPr>
-        <w:t>GPA: 3.738</w:t>
+        <w:t>GPA: 3.7</w:t>
+      </w:r>
+      <w:r>
+        <w:rPr>
+          <w:rFonts w:ascii="Calibri" w:eastAsia="Times New Roman" w:hAnsi="Calibri" w:cs="Times New Roman"/>
+          <w:sz w:val="22"/>
+          <w:szCs w:val="22"/>
+        </w:rPr>
+        <w:t>09</w:t>
       </w:r>
       <w:r>
         <w:rPr>
@@ -528,6 +520,14 @@
         </w:rPr>
         <w:t>hotonics</w:t>
       </w:r>
+      <w:r>
+        <w:rPr>
+          <w:rFonts w:ascii="Calibri" w:eastAsia="Times New Roman" w:hAnsi="Calibri" w:cs="Times New Roman"/>
+          <w:sz w:val="22"/>
+          <w:szCs w:val="22"/>
+        </w:rPr>
+        <w:t>, Fields and Waves, Computer Networks</w:t>
+      </w:r>
     </w:p>
     <w:p>
       <w:pPr>
@@ -576,7 +576,7 @@
           <w:sz w:val="22"/>
           <w:szCs w:val="22"/>
         </w:rPr>
-        <w:t>Duke University DesignHub Team</w:t>
+        <w:t>Innovation Co-Lab</w:t>
       </w:r>
       <w:r>
         <w:rPr>
@@ -585,7 +585,7 @@
           <w:sz w:val="22"/>
           <w:szCs w:val="22"/>
         </w:rPr>
-        <w:t xml:space="preserve"> (June </w:t>
+        <w:t xml:space="preserve"> Student Staff</w:t>
       </w:r>
       <w:r>
         <w:rPr>
@@ -594,6 +594,499 @@
           <w:sz w:val="22"/>
           <w:szCs w:val="22"/>
         </w:rPr>
+        <w:t xml:space="preserve"> (August </w:t>
+      </w:r>
+      <w:r>
+        <w:rPr>
+          <w:rFonts w:ascii="Calibri" w:hAnsi="Calibri" w:cs="Times New Roman"/>
+          <w:b/>
+          <w:sz w:val="22"/>
+          <w:szCs w:val="22"/>
+        </w:rPr>
+        <w:t>2017</w:t>
+      </w:r>
+      <w:r>
+        <w:rPr>
+          <w:rFonts w:ascii="Calibri" w:hAnsi="Calibri" w:cs="Times New Roman"/>
+          <w:b/>
+          <w:sz w:val="22"/>
+          <w:szCs w:val="22"/>
+        </w:rPr>
+        <w:t xml:space="preserve"> – August 2</w:t>
+      </w:r>
+      <w:r>
+        <w:rPr>
+          <w:rFonts w:ascii="Calibri" w:hAnsi="Calibri" w:cs="Times New Roman"/>
+          <w:b/>
+          <w:sz w:val="22"/>
+          <w:szCs w:val="22"/>
+        </w:rPr>
+        <w:t>018)</w:t>
+      </w:r>
+    </w:p>
+    <w:p>
+      <w:pPr>
+        <w:pStyle w:val="ListParagraph"/>
+        <w:numPr>
+          <w:ilvl w:val="0"/>
+          <w:numId w:val="10"/>
+        </w:numPr>
+        <w:rPr>
+          <w:sz w:val="22"/>
+          <w:szCs w:val="22"/>
+        </w:rPr>
+      </w:pPr>
+      <w:r>
+        <w:rPr>
+          <w:sz w:val="22"/>
+          <w:szCs w:val="22"/>
+        </w:rPr>
+        <w:t xml:space="preserve">Maintained and used 60 </w:t>
+      </w:r>
+      <w:proofErr w:type="spellStart"/>
+      <w:r>
+        <w:rPr>
+          <w:sz w:val="22"/>
+          <w:szCs w:val="22"/>
+        </w:rPr>
+        <w:t>Ultimaker</w:t>
+      </w:r>
+      <w:proofErr w:type="spellEnd"/>
+      <w:r>
+        <w:rPr>
+          <w:sz w:val="22"/>
+          <w:szCs w:val="22"/>
+        </w:rPr>
+        <w:t xml:space="preserve"> 3D printers including the </w:t>
+      </w:r>
+      <w:proofErr w:type="spellStart"/>
+      <w:r>
+        <w:rPr>
+          <w:sz w:val="22"/>
+          <w:szCs w:val="22"/>
+        </w:rPr>
+        <w:t>Ultimaker</w:t>
+      </w:r>
+      <w:proofErr w:type="spellEnd"/>
+      <w:r>
+        <w:rPr>
+          <w:sz w:val="22"/>
+          <w:szCs w:val="22"/>
+        </w:rPr>
+        <w:t xml:space="preserve"> 2+, </w:t>
+      </w:r>
+      <w:proofErr w:type="spellStart"/>
+      <w:r>
+        <w:rPr>
+          <w:sz w:val="22"/>
+          <w:szCs w:val="22"/>
+        </w:rPr>
+        <w:t>Ultimaker</w:t>
+      </w:r>
+      <w:proofErr w:type="spellEnd"/>
+      <w:r>
+        <w:rPr>
+          <w:sz w:val="22"/>
+          <w:szCs w:val="22"/>
+        </w:rPr>
+        <w:t xml:space="preserve"> 2+ Extended, </w:t>
+      </w:r>
+      <w:proofErr w:type="spellStart"/>
+      <w:r>
+        <w:rPr>
+          <w:sz w:val="22"/>
+          <w:szCs w:val="22"/>
+        </w:rPr>
+        <w:t>Ultimaker</w:t>
+      </w:r>
+      <w:proofErr w:type="spellEnd"/>
+      <w:r>
+        <w:rPr>
+          <w:sz w:val="22"/>
+          <w:szCs w:val="22"/>
+        </w:rPr>
+        <w:t xml:space="preserve"> 3, and </w:t>
+      </w:r>
+      <w:proofErr w:type="spellStart"/>
+      <w:r>
+        <w:rPr>
+          <w:sz w:val="22"/>
+          <w:szCs w:val="22"/>
+        </w:rPr>
+        <w:t>Ultimaker</w:t>
+      </w:r>
+      <w:proofErr w:type="spellEnd"/>
+      <w:r>
+        <w:rPr>
+          <w:sz w:val="22"/>
+          <w:szCs w:val="22"/>
+        </w:rPr>
+        <w:t xml:space="preserve"> S5</w:t>
+      </w:r>
+    </w:p>
+    <w:p>
+      <w:pPr>
+        <w:pStyle w:val="ListParagraph"/>
+        <w:numPr>
+          <w:ilvl w:val="0"/>
+          <w:numId w:val="10"/>
+        </w:numPr>
+        <w:rPr>
+          <w:sz w:val="22"/>
+          <w:szCs w:val="22"/>
+        </w:rPr>
+      </w:pPr>
+      <w:r>
+        <w:rPr>
+          <w:sz w:val="22"/>
+          <w:szCs w:val="22"/>
+        </w:rPr>
+        <w:t xml:space="preserve">Maintained and used the Zing and Fusion laser engravers and the </w:t>
+      </w:r>
+      <w:proofErr w:type="spellStart"/>
+      <w:r>
+        <w:rPr>
+          <w:sz w:val="22"/>
+          <w:szCs w:val="22"/>
+        </w:rPr>
+        <w:t>Trotec</w:t>
+      </w:r>
+      <w:proofErr w:type="spellEnd"/>
+      <w:r>
+        <w:rPr>
+          <w:sz w:val="22"/>
+          <w:szCs w:val="22"/>
+        </w:rPr>
+        <w:t xml:space="preserve"> Speedy 400</w:t>
+      </w:r>
+    </w:p>
+    <w:p>
+      <w:pPr>
+        <w:pStyle w:val="ListParagraph"/>
+        <w:numPr>
+          <w:ilvl w:val="0"/>
+          <w:numId w:val="10"/>
+        </w:numPr>
+        <w:rPr>
+          <w:sz w:val="22"/>
+          <w:szCs w:val="22"/>
+        </w:rPr>
+      </w:pPr>
+      <w:r>
+        <w:rPr>
+          <w:sz w:val="22"/>
+          <w:szCs w:val="22"/>
+        </w:rPr>
+        <w:t xml:space="preserve">Maintained and used the </w:t>
+      </w:r>
+      <w:proofErr w:type="spellStart"/>
+      <w:r>
+        <w:rPr>
+          <w:sz w:val="22"/>
+          <w:szCs w:val="22"/>
+        </w:rPr>
+        <w:t>Tormach</w:t>
+      </w:r>
+      <w:proofErr w:type="spellEnd"/>
+      <w:r>
+        <w:rPr>
+          <w:sz w:val="22"/>
+          <w:szCs w:val="22"/>
+        </w:rPr>
+        <w:t xml:space="preserve"> 770 CNC milling machine and the </w:t>
+      </w:r>
+      <w:proofErr w:type="spellStart"/>
+      <w:r>
+        <w:rPr>
+          <w:sz w:val="22"/>
+          <w:szCs w:val="22"/>
+        </w:rPr>
+        <w:t>ShopBot</w:t>
+      </w:r>
+      <w:proofErr w:type="spellEnd"/>
+      <w:r>
+        <w:rPr>
+          <w:sz w:val="22"/>
+          <w:szCs w:val="22"/>
+        </w:rPr>
+        <w:t xml:space="preserve"> CNC mill</w:t>
+      </w:r>
+    </w:p>
+    <w:p>
+      <w:pPr>
+        <w:pStyle w:val="ListParagraph"/>
+        <w:numPr>
+          <w:ilvl w:val="0"/>
+          <w:numId w:val="10"/>
+        </w:numPr>
+        <w:rPr>
+          <w:sz w:val="22"/>
+          <w:szCs w:val="22"/>
+        </w:rPr>
+      </w:pPr>
+      <w:r>
+        <w:rPr>
+          <w:sz w:val="22"/>
+          <w:szCs w:val="22"/>
+        </w:rPr>
+        <w:t>Taught students and patrons how to 3D print, laser cut, and general machine shop etiquette</w:t>
+      </w:r>
+    </w:p>
+    <w:p>
+      <w:pPr>
+        <w:pStyle w:val="ListParagraph"/>
+        <w:numPr>
+          <w:ilvl w:val="0"/>
+          <w:numId w:val="10"/>
+        </w:numPr>
+        <w:rPr>
+          <w:rFonts w:ascii="Calibri" w:hAnsi="Calibri" w:cs="Times New Roman"/>
+          <w:sz w:val="22"/>
+          <w:szCs w:val="22"/>
+        </w:rPr>
+      </w:pPr>
+      <w:r>
+        <w:rPr>
+          <w:sz w:val="22"/>
+          <w:szCs w:val="22"/>
+        </w:rPr>
+        <w:t>Obtained over 1700 hours of 3D printing experience</w:t>
+      </w:r>
+    </w:p>
+    <w:p>
+      <w:pPr>
+        <w:rPr>
+          <w:rFonts w:ascii="Calibri" w:hAnsi="Calibri" w:cs="Times New Roman"/>
+          <w:b/>
+          <w:sz w:val="22"/>
+          <w:szCs w:val="22"/>
+        </w:rPr>
+      </w:pPr>
+      <w:r>
+        <w:rPr>
+          <w:rFonts w:ascii="Calibri" w:hAnsi="Calibri" w:cs="Times New Roman"/>
+          <w:b/>
+          <w:sz w:val="22"/>
+          <w:szCs w:val="22"/>
+        </w:rPr>
+        <w:t xml:space="preserve">Innovation </w:t>
+      </w:r>
+      <w:proofErr w:type="spellStart"/>
+      <w:r>
+        <w:rPr>
+          <w:rFonts w:ascii="Calibri" w:hAnsi="Calibri" w:cs="Times New Roman"/>
+          <w:b/>
+          <w:sz w:val="22"/>
+          <w:szCs w:val="22"/>
+        </w:rPr>
+        <w:t>CoLab</w:t>
+      </w:r>
+      <w:proofErr w:type="spellEnd"/>
+      <w:r>
+        <w:rPr>
+          <w:rFonts w:ascii="Calibri" w:hAnsi="Calibri" w:cs="Times New Roman"/>
+          <w:b/>
+          <w:sz w:val="22"/>
+          <w:szCs w:val="22"/>
+        </w:rPr>
+        <w:t xml:space="preserve"> General Student Manager</w:t>
+      </w:r>
+    </w:p>
+    <w:p>
+      <w:pPr>
+        <w:pStyle w:val="ListParagraph"/>
+        <w:numPr>
+          <w:ilvl w:val="0"/>
+          <w:numId w:val="16"/>
+        </w:numPr>
+        <w:rPr>
+          <w:sz w:val="22"/>
+          <w:szCs w:val="22"/>
+        </w:rPr>
+      </w:pPr>
+      <w:r>
+        <w:rPr>
+          <w:sz w:val="22"/>
+          <w:szCs w:val="22"/>
+        </w:rPr>
+        <w:t xml:space="preserve">Promoted </w:t>
+      </w:r>
+      <w:r>
+        <w:rPr>
+          <w:sz w:val="22"/>
+          <w:szCs w:val="22"/>
+        </w:rPr>
+        <w:t>from Student Staff to General Student Manager</w:t>
+      </w:r>
+    </w:p>
+    <w:p>
+      <w:pPr>
+        <w:pStyle w:val="ListParagraph"/>
+        <w:numPr>
+          <w:ilvl w:val="0"/>
+          <w:numId w:val="16"/>
+        </w:numPr>
+        <w:rPr>
+          <w:sz w:val="22"/>
+          <w:szCs w:val="22"/>
+        </w:rPr>
+      </w:pPr>
+      <w:r>
+        <w:rPr>
+          <w:sz w:val="22"/>
+          <w:szCs w:val="22"/>
+        </w:rPr>
+        <w:t xml:space="preserve">Managed schedules for </w:t>
+      </w:r>
+      <w:r>
+        <w:rPr>
+          <w:sz w:val="22"/>
+          <w:szCs w:val="22"/>
+        </w:rPr>
+        <w:t>approximately a dozen students working over the summer and trained them on how to use a maker-space and repair 3D printers</w:t>
+      </w:r>
+    </w:p>
+    <w:p>
+      <w:pPr>
+        <w:pStyle w:val="ListParagraph"/>
+        <w:numPr>
+          <w:ilvl w:val="0"/>
+          <w:numId w:val="16"/>
+        </w:numPr>
+        <w:rPr>
+          <w:sz w:val="22"/>
+          <w:szCs w:val="22"/>
+        </w:rPr>
+      </w:pPr>
+      <w:r>
+        <w:rPr>
+          <w:sz w:val="22"/>
+          <w:szCs w:val="22"/>
+        </w:rPr>
+        <w:t>Ran the online Advanced User training course which teaches Patrons how to care for 3D printers and use Duke’s online system for submitting prints and reserving printers</w:t>
+      </w:r>
+    </w:p>
+    <w:p>
+      <w:pPr>
+        <w:rPr>
+          <w:rFonts w:ascii="Calibri" w:hAnsi="Calibri" w:cs="Times New Roman"/>
+          <w:b/>
+          <w:sz w:val="22"/>
+          <w:szCs w:val="22"/>
+        </w:rPr>
+      </w:pPr>
+      <w:r>
+        <w:rPr>
+          <w:rFonts w:ascii="Calibri" w:hAnsi="Calibri" w:cs="Times New Roman"/>
+          <w:b/>
+          <w:sz w:val="22"/>
+          <w:szCs w:val="22"/>
+        </w:rPr>
+        <w:t xml:space="preserve">Innovation </w:t>
+      </w:r>
+      <w:proofErr w:type="spellStart"/>
+      <w:r>
+        <w:rPr>
+          <w:rFonts w:ascii="Calibri" w:hAnsi="Calibri" w:cs="Times New Roman"/>
+          <w:b/>
+          <w:sz w:val="22"/>
+          <w:szCs w:val="22"/>
+        </w:rPr>
+        <w:t>CoLab</w:t>
+      </w:r>
+      <w:proofErr w:type="spellEnd"/>
+      <w:r>
+        <w:rPr>
+          <w:rFonts w:ascii="Calibri" w:hAnsi="Calibri" w:cs="Times New Roman"/>
+          <w:b/>
+          <w:sz w:val="22"/>
+          <w:szCs w:val="22"/>
+        </w:rPr>
+        <w:t xml:space="preserve"> </w:t>
+      </w:r>
+      <w:proofErr w:type="spellStart"/>
+      <w:r>
+        <w:rPr>
+          <w:rFonts w:ascii="Calibri" w:hAnsi="Calibri" w:cs="Times New Roman"/>
+          <w:b/>
+          <w:sz w:val="22"/>
+          <w:szCs w:val="22"/>
+        </w:rPr>
+        <w:t>Bluesmith</w:t>
+      </w:r>
+      <w:proofErr w:type="spellEnd"/>
+      <w:r>
+        <w:rPr>
+          <w:rFonts w:ascii="Calibri" w:hAnsi="Calibri" w:cs="Times New Roman"/>
+          <w:b/>
+          <w:sz w:val="22"/>
+          <w:szCs w:val="22"/>
+        </w:rPr>
+        <w:t xml:space="preserve"> and </w:t>
+      </w:r>
+      <w:proofErr w:type="spellStart"/>
+      <w:r>
+        <w:rPr>
+          <w:rFonts w:ascii="Calibri" w:hAnsi="Calibri" w:cs="Times New Roman"/>
+          <w:b/>
+          <w:sz w:val="22"/>
+          <w:szCs w:val="22"/>
+        </w:rPr>
+        <w:t>DesignHub</w:t>
+      </w:r>
+      <w:proofErr w:type="spellEnd"/>
+      <w:r>
+        <w:rPr>
+          <w:rFonts w:ascii="Calibri" w:hAnsi="Calibri" w:cs="Times New Roman"/>
+          <w:b/>
+          <w:sz w:val="22"/>
+          <w:szCs w:val="22"/>
+        </w:rPr>
+        <w:t xml:space="preserve"> Team</w:t>
+      </w:r>
+      <w:r>
+        <w:rPr>
+          <w:rFonts w:ascii="Calibri" w:hAnsi="Calibri" w:cs="Times New Roman"/>
+          <w:b/>
+          <w:sz w:val="22"/>
+          <w:szCs w:val="22"/>
+        </w:rPr>
+        <w:t xml:space="preserve"> </w:t>
+      </w:r>
+      <w:r>
+        <w:rPr>
+          <w:rFonts w:ascii="Calibri" w:hAnsi="Calibri" w:cs="Times New Roman"/>
+          <w:b/>
+          <w:sz w:val="22"/>
+          <w:szCs w:val="22"/>
+        </w:rPr>
+        <w:t>Member</w:t>
+      </w:r>
+      <w:r>
+        <w:rPr>
+          <w:rFonts w:ascii="Calibri" w:hAnsi="Calibri" w:cs="Times New Roman"/>
+          <w:b/>
+          <w:sz w:val="22"/>
+          <w:szCs w:val="22"/>
+        </w:rPr>
+        <w:t xml:space="preserve"> </w:t>
+      </w:r>
+      <w:r>
+        <w:rPr>
+          <w:rFonts w:ascii="Calibri" w:hAnsi="Calibri" w:cs="Times New Roman"/>
+          <w:b/>
+          <w:sz w:val="22"/>
+          <w:szCs w:val="22"/>
+        </w:rPr>
+        <w:t xml:space="preserve">(June </w:t>
+      </w:r>
+      <w:r>
+        <w:rPr>
+          <w:rFonts w:ascii="Calibri" w:hAnsi="Calibri" w:cs="Times New Roman"/>
+          <w:b/>
+          <w:sz w:val="22"/>
+          <w:szCs w:val="22"/>
+        </w:rPr>
         <w:t>2018</w:t>
       </w:r>
       <w:r>
@@ -612,7 +1105,34 @@
           <w:sz w:val="22"/>
           <w:szCs w:val="22"/>
         </w:rPr>
-        <w:t>- Present)</w:t>
+        <w:t>–</w:t>
+      </w:r>
+      <w:r>
+        <w:rPr>
+          <w:rFonts w:ascii="Calibri" w:hAnsi="Calibri" w:cs="Times New Roman"/>
+          <w:b/>
+          <w:sz w:val="22"/>
+          <w:szCs w:val="22"/>
+        </w:rPr>
+        <w:t xml:space="preserve"> </w:t>
+      </w:r>
+      <w:r>
+        <w:rPr>
+          <w:rFonts w:ascii="Calibri" w:hAnsi="Calibri" w:cs="Times New Roman"/>
+          <w:b/>
+          <w:sz w:val="22"/>
+          <w:szCs w:val="22"/>
+        </w:rPr>
+        <w:t>January 2019</w:t>
+      </w:r>
+      <w:r>
+        <w:rPr>
+          <w:rFonts w:ascii="Calibri" w:hAnsi="Calibri" w:cs="Times New Roman"/>
+          <w:b/>
+          <w:sz w:val="22"/>
+          <w:szCs w:val="22"/>
+        </w:rPr>
+        <w:t>)</w:t>
       </w:r>
     </w:p>
     <w:p>
@@ -632,42 +1152,7 @@
           <w:sz w:val="22"/>
           <w:szCs w:val="22"/>
         </w:rPr>
-        <w:t>Helping</w:t>
-      </w:r>
-      <w:r>
-        <w:rPr>
-          <w:sz w:val="22"/>
-          <w:szCs w:val="22"/>
-        </w:rPr>
-        <w:t xml:space="preserve"> design and manufacture hundreds of cable holders to be dispersed across Duke that </w:t>
-      </w:r>
-      <w:r>
-        <w:rPr>
-          <w:sz w:val="22"/>
-          <w:szCs w:val="22"/>
-        </w:rPr>
-        <w:t>are</w:t>
-      </w:r>
-      <w:r>
-        <w:rPr>
-          <w:sz w:val="22"/>
-          <w:szCs w:val="22"/>
-        </w:rPr>
-        <w:t xml:space="preserve"> 80% cheaper than the ones currently being </w:t>
-      </w:r>
-      <w:r>
-        <w:rPr>
-          <w:sz w:val="22"/>
-          <w:szCs w:val="22"/>
-        </w:rPr>
-        <w:t>used</w:t>
-      </w:r>
-      <w:r>
-        <w:rPr>
-          <w:sz w:val="22"/>
-          <w:szCs w:val="22"/>
-        </w:rPr>
-        <w:t xml:space="preserve"> which has saved Duke over $3,500</w:t>
+        <w:t>Promoted from General Student Manager to member of the research team</w:t>
       </w:r>
     </w:p>
     <w:p>
@@ -687,71 +1172,78 @@
           <w:sz w:val="22"/>
           <w:szCs w:val="22"/>
         </w:rPr>
-        <w:t>Chosen as the team member to teach a class on the Linux OS and RaspberryPi and its applications</w:t>
+        <w:t>Helping</w:t>
+      </w:r>
+      <w:r>
+        <w:rPr>
+          <w:sz w:val="22"/>
+          <w:szCs w:val="22"/>
+        </w:rPr>
+        <w:t xml:space="preserve"> design and manufacture hundreds of cable holders to be dispersed across Duke that </w:t>
+      </w:r>
+      <w:r>
+        <w:rPr>
+          <w:sz w:val="22"/>
+          <w:szCs w:val="22"/>
+        </w:rPr>
+        <w:t>are</w:t>
+      </w:r>
+      <w:r>
+        <w:rPr>
+          <w:sz w:val="22"/>
+          <w:szCs w:val="22"/>
+        </w:rPr>
+        <w:t xml:space="preserve"> 80% cheaper than the ones currently being </w:t>
+      </w:r>
+      <w:r>
+        <w:rPr>
+          <w:sz w:val="22"/>
+          <w:szCs w:val="22"/>
+        </w:rPr>
+        <w:t>used</w:t>
+      </w:r>
+      <w:r>
+        <w:rPr>
+          <w:sz w:val="22"/>
+          <w:szCs w:val="22"/>
+        </w:rPr>
+        <w:t xml:space="preserve"> which has saved Duke over $3,500</w:t>
       </w:r>
     </w:p>
     <w:p>
       <w:pPr>
-        <w:rPr>
-          <w:rFonts w:ascii="Calibri" w:hAnsi="Calibri" w:cs="Times New Roman"/>
-          <w:b/>
-          <w:sz w:val="22"/>
-          <w:szCs w:val="22"/>
-        </w:rPr>
-      </w:pPr>
-      <w:r>
-        <w:rPr>
-          <w:rFonts w:ascii="Calibri" w:hAnsi="Calibri" w:cs="Times New Roman"/>
-          <w:b/>
-          <w:sz w:val="22"/>
-          <w:szCs w:val="22"/>
-        </w:rPr>
-        <w:t>Duke University Bluesmith Program</w:t>
-      </w:r>
-      <w:r>
-        <w:rPr>
-          <w:rFonts w:ascii="Calibri" w:hAnsi="Calibri" w:cs="Times New Roman"/>
-          <w:b/>
-          <w:sz w:val="22"/>
-          <w:szCs w:val="22"/>
-        </w:rPr>
-        <w:t xml:space="preserve"> </w:t>
-      </w:r>
-      <w:r>
-        <w:rPr>
-          <w:rFonts w:ascii="Calibri" w:hAnsi="Calibri" w:cs="Times New Roman"/>
-          <w:b/>
-          <w:sz w:val="22"/>
-          <w:szCs w:val="22"/>
-        </w:rPr>
-        <w:t xml:space="preserve">(June </w:t>
-      </w:r>
-      <w:r>
-        <w:rPr>
-          <w:rFonts w:ascii="Calibri" w:hAnsi="Calibri" w:cs="Times New Roman"/>
-          <w:b/>
-          <w:sz w:val="22"/>
-          <w:szCs w:val="22"/>
-        </w:rPr>
-        <w:t>2018</w:t>
-      </w:r>
-      <w:r>
-        <w:rPr>
-          <w:rFonts w:ascii="Calibri" w:hAnsi="Calibri" w:cs="Times New Roman"/>
-          <w:b/>
-          <w:sz w:val="22"/>
-          <w:szCs w:val="22"/>
-        </w:rPr>
-        <w:t xml:space="preserve"> </w:t>
-      </w:r>
-      <w:r>
-        <w:rPr>
-          <w:rFonts w:ascii="Calibri" w:hAnsi="Calibri" w:cs="Times New Roman"/>
-          <w:b/>
-          <w:sz w:val="22"/>
-          <w:szCs w:val="22"/>
-        </w:rPr>
-        <w:t>- Present)</w:t>
+        <w:pStyle w:val="ListParagraph"/>
+        <w:numPr>
+          <w:ilvl w:val="0"/>
+          <w:numId w:val="11"/>
+        </w:numPr>
+        <w:rPr>
+          <w:sz w:val="22"/>
+          <w:szCs w:val="22"/>
+        </w:rPr>
+      </w:pPr>
+      <w:r>
+        <w:rPr>
+          <w:sz w:val="22"/>
+          <w:szCs w:val="22"/>
+        </w:rPr>
+        <w:t xml:space="preserve">Chosen as the team member to teach a class on the Linux OS and </w:t>
+      </w:r>
+      <w:proofErr w:type="spellStart"/>
+      <w:r>
+        <w:rPr>
+          <w:sz w:val="22"/>
+          <w:szCs w:val="22"/>
+        </w:rPr>
+        <w:t>RaspberryPi</w:t>
+      </w:r>
+      <w:proofErr w:type="spellEnd"/>
+      <w:r>
+        <w:rPr>
+          <w:sz w:val="22"/>
+          <w:szCs w:val="22"/>
+        </w:rPr>
+        <w:t xml:space="preserve"> and its applications</w:t>
       </w:r>
     </w:p>
     <w:p>
@@ -778,14 +1270,78 @@
           <w:sz w:val="22"/>
           <w:szCs w:val="22"/>
         </w:rPr>
-        <w:t xml:space="preserve"> and use the ProJet MJP 3600 Series, Stratasys J750 3D Printer, Ultimaker S5, Gigabot XLT 3+ 3D printer, FormLabs Form 2 printers, and </w:t>
-      </w:r>
-      <w:r>
-        <w:rPr>
-          <w:sz w:val="22"/>
-          <w:szCs w:val="22"/>
-        </w:rPr>
-        <w:t xml:space="preserve">the Mcor IRIS HD paper printer, </w:t>
+        <w:t xml:space="preserve"> and use the ProJet MJP 3600 Series, Stratasys J750 3D Printer, </w:t>
+      </w:r>
+      <w:proofErr w:type="spellStart"/>
+      <w:r>
+        <w:rPr>
+          <w:sz w:val="22"/>
+          <w:szCs w:val="22"/>
+        </w:rPr>
+        <w:t>Ultimaker</w:t>
+      </w:r>
+      <w:proofErr w:type="spellEnd"/>
+      <w:r>
+        <w:rPr>
+          <w:sz w:val="22"/>
+          <w:szCs w:val="22"/>
+        </w:rPr>
+        <w:t xml:space="preserve"> S5, </w:t>
+      </w:r>
+      <w:proofErr w:type="spellStart"/>
+      <w:r>
+        <w:rPr>
+          <w:sz w:val="22"/>
+          <w:szCs w:val="22"/>
+        </w:rPr>
+        <w:t>Gigabot</w:t>
+      </w:r>
+      <w:proofErr w:type="spellEnd"/>
+      <w:r>
+        <w:rPr>
+          <w:sz w:val="22"/>
+          <w:szCs w:val="22"/>
+        </w:rPr>
+        <w:t xml:space="preserve"> XLT 3+ 3D printer, </w:t>
+      </w:r>
+      <w:proofErr w:type="spellStart"/>
+      <w:r>
+        <w:rPr>
+          <w:sz w:val="22"/>
+          <w:szCs w:val="22"/>
+        </w:rPr>
+        <w:t>FormLabs</w:t>
+      </w:r>
+      <w:proofErr w:type="spellEnd"/>
+      <w:r>
+        <w:rPr>
+          <w:sz w:val="22"/>
+          <w:szCs w:val="22"/>
+        </w:rPr>
+        <w:t xml:space="preserve"> Form 2 printers, and </w:t>
+      </w:r>
+      <w:r>
+        <w:rPr>
+          <w:sz w:val="22"/>
+          <w:szCs w:val="22"/>
+        </w:rPr>
+        <w:t xml:space="preserve">the </w:t>
+      </w:r>
+      <w:proofErr w:type="spellStart"/>
+      <w:r>
+        <w:rPr>
+          <w:sz w:val="22"/>
+          <w:szCs w:val="22"/>
+        </w:rPr>
+        <w:t>Mcor</w:t>
+      </w:r>
+      <w:proofErr w:type="spellEnd"/>
+      <w:r>
+        <w:rPr>
+          <w:sz w:val="22"/>
+          <w:szCs w:val="22"/>
+        </w:rPr>
+        <w:t xml:space="preserve"> IRIS HD paper printer, </w:t>
       </w:r>
       <w:r>
         <w:rPr>
@@ -866,8 +1422,9 @@
           <w:sz w:val="22"/>
           <w:szCs w:val="22"/>
         </w:rPr>
-        <w:t xml:space="preserve">Duke </w:t>
-      </w:r>
+        <w:t xml:space="preserve">Innovation </w:t>
+      </w:r>
+      <w:proofErr w:type="spellStart"/>
       <w:r>
         <w:rPr>
           <w:rFonts w:ascii="Calibri" w:hAnsi="Calibri" w:cs="Times New Roman"/>
@@ -875,8 +1432,9 @@
           <w:sz w:val="22"/>
           <w:szCs w:val="22"/>
         </w:rPr>
-        <w:t>University Innovation Co-Lab</w:t>
-      </w:r>
+        <w:t>CoLab</w:t>
+      </w:r>
+      <w:proofErr w:type="spellEnd"/>
       <w:r>
         <w:rPr>
           <w:rFonts w:ascii="Calibri" w:hAnsi="Calibri" w:cs="Times New Roman"/>
@@ -884,8 +1442,9 @@
           <w:sz w:val="22"/>
           <w:szCs w:val="22"/>
         </w:rPr>
-        <w:t xml:space="preserve"> (August </w:t>
-      </w:r>
+        <w:t xml:space="preserve"> </w:t>
+      </w:r>
+      <w:proofErr w:type="spellStart"/>
       <w:r>
         <w:rPr>
           <w:rFonts w:ascii="Calibri" w:hAnsi="Calibri" w:cs="Times New Roman"/>
@@ -893,8 +1452,9 @@
           <w:sz w:val="22"/>
           <w:szCs w:val="22"/>
         </w:rPr>
-        <w:t>2017</w:t>
-      </w:r>
+        <w:t>Bluesmith</w:t>
+      </w:r>
+      <w:proofErr w:type="spellEnd"/>
       <w:r>
         <w:rPr>
           <w:rFonts w:ascii="Calibri" w:hAnsi="Calibri" w:cs="Times New Roman"/>
@@ -902,7 +1462,7 @@
           <w:sz w:val="22"/>
           <w:szCs w:val="22"/>
         </w:rPr>
-        <w:t xml:space="preserve"> – August 2</w:t>
+        <w:t xml:space="preserve"> Student Manager</w:t>
       </w:r>
       <w:r>
         <w:rPr>
@@ -911,7 +1471,7 @@
           <w:sz w:val="22"/>
           <w:szCs w:val="22"/>
         </w:rPr>
-        <w:t>018)</w:t>
+        <w:t xml:space="preserve"> (January 2019 – Present)</w:t>
       </w:r>
     </w:p>
     <w:p>
@@ -919,19 +1479,84 @@
         <w:pStyle w:val="ListParagraph"/>
         <w:numPr>
           <w:ilvl w:val="0"/>
-          <w:numId w:val="10"/>
+          <w:numId w:val="17"/>
         </w:numPr>
         <w:rPr>
-          <w:sz w:val="22"/>
-          <w:szCs w:val="22"/>
-        </w:rPr>
-      </w:pPr>
-      <w:r>
-        <w:rPr>
-          <w:sz w:val="22"/>
-          <w:szCs w:val="22"/>
-        </w:rPr>
-        <w:t>Maintained and used 60 Ultimaker 3D printers including the Ultimaker 2+, Ultimaker 2+ Extended, Ultimaker 3, and Ultimaker S5</w:t>
+          <w:rFonts w:ascii="Calibri" w:hAnsi="Calibri" w:cs="Times New Roman"/>
+          <w:b/>
+          <w:sz w:val="22"/>
+          <w:szCs w:val="22"/>
+        </w:rPr>
+      </w:pPr>
+      <w:r>
+        <w:rPr>
+          <w:rFonts w:ascii="Calibri" w:hAnsi="Calibri" w:cs="Times New Roman"/>
+          <w:sz w:val="22"/>
+          <w:szCs w:val="22"/>
+        </w:rPr>
+        <w:t xml:space="preserve">Promoted from </w:t>
+      </w:r>
+      <w:proofErr w:type="spellStart"/>
+      <w:r>
+        <w:rPr>
+          <w:rFonts w:ascii="Calibri" w:hAnsi="Calibri" w:cs="Times New Roman"/>
+          <w:sz w:val="22"/>
+          <w:szCs w:val="22"/>
+        </w:rPr>
+        <w:t>Bluesmith</w:t>
+      </w:r>
+      <w:proofErr w:type="spellEnd"/>
+      <w:r>
+        <w:rPr>
+          <w:rFonts w:ascii="Calibri" w:hAnsi="Calibri" w:cs="Times New Roman"/>
+          <w:sz w:val="22"/>
+          <w:szCs w:val="22"/>
+        </w:rPr>
+        <w:t xml:space="preserve"> and </w:t>
+      </w:r>
+      <w:proofErr w:type="spellStart"/>
+      <w:r>
+        <w:rPr>
+          <w:rFonts w:ascii="Calibri" w:hAnsi="Calibri" w:cs="Times New Roman"/>
+          <w:sz w:val="22"/>
+          <w:szCs w:val="22"/>
+        </w:rPr>
+        <w:t>DesignHub</w:t>
+      </w:r>
+      <w:proofErr w:type="spellEnd"/>
+      <w:r>
+        <w:rPr>
+          <w:rFonts w:ascii="Calibri" w:hAnsi="Calibri" w:cs="Times New Roman"/>
+          <w:sz w:val="22"/>
+          <w:szCs w:val="22"/>
+        </w:rPr>
+        <w:t xml:space="preserve"> Team Member to Student Manager of </w:t>
+      </w:r>
+      <w:r>
+        <w:rPr>
+          <w:rFonts w:ascii="Calibri" w:hAnsi="Calibri" w:cs="Times New Roman"/>
+          <w:sz w:val="22"/>
+          <w:szCs w:val="22"/>
+        </w:rPr>
+        <w:t xml:space="preserve">the </w:t>
+      </w:r>
+      <w:proofErr w:type="spellStart"/>
+      <w:r>
+        <w:rPr>
+          <w:rFonts w:ascii="Calibri" w:hAnsi="Calibri" w:cs="Times New Roman"/>
+          <w:sz w:val="22"/>
+          <w:szCs w:val="22"/>
+        </w:rPr>
+        <w:t>Bluesmith</w:t>
+      </w:r>
+      <w:proofErr w:type="spellEnd"/>
+      <w:r>
+        <w:rPr>
+          <w:rFonts w:ascii="Calibri" w:hAnsi="Calibri" w:cs="Times New Roman"/>
+          <w:sz w:val="22"/>
+          <w:szCs w:val="22"/>
+        </w:rPr>
+        <w:t xml:space="preserve"> side of the service</w:t>
       </w:r>
     </w:p>
     <w:p>
@@ -939,19 +1564,40 @@
         <w:pStyle w:val="ListParagraph"/>
         <w:numPr>
           <w:ilvl w:val="0"/>
-          <w:numId w:val="10"/>
+          <w:numId w:val="17"/>
         </w:numPr>
         <w:rPr>
-          <w:sz w:val="22"/>
-          <w:szCs w:val="22"/>
-        </w:rPr>
-      </w:pPr>
-      <w:r>
-        <w:rPr>
-          <w:sz w:val="22"/>
-          <w:szCs w:val="22"/>
-        </w:rPr>
-        <w:t>Maintained and used the Epilog Zing and Fusion laser engravers and the Trotec Speedy 400</w:t>
+          <w:rFonts w:ascii="Calibri" w:hAnsi="Calibri" w:cs="Times New Roman"/>
+          <w:b/>
+          <w:sz w:val="22"/>
+          <w:szCs w:val="22"/>
+        </w:rPr>
+      </w:pPr>
+      <w:r>
+        <w:rPr>
+          <w:rFonts w:ascii="Calibri" w:hAnsi="Calibri" w:cs="Times New Roman"/>
+          <w:sz w:val="22"/>
+          <w:szCs w:val="22"/>
+        </w:rPr>
+        <w:t xml:space="preserve">Manage a team of three people to run the Duke’s </w:t>
+      </w:r>
+      <w:proofErr w:type="spellStart"/>
+      <w:r>
+        <w:rPr>
+          <w:rFonts w:ascii="Calibri" w:hAnsi="Calibri" w:cs="Times New Roman"/>
+          <w:sz w:val="22"/>
+          <w:szCs w:val="22"/>
+        </w:rPr>
+        <w:t>Bluesmith</w:t>
+      </w:r>
+      <w:proofErr w:type="spellEnd"/>
+      <w:r>
+        <w:rPr>
+          <w:rFonts w:ascii="Calibri" w:hAnsi="Calibri" w:cs="Times New Roman"/>
+          <w:sz w:val="22"/>
+          <w:szCs w:val="22"/>
+        </w:rPr>
+        <w:t xml:space="preserve"> service</w:t>
       </w:r>
     </w:p>
     <w:p>
@@ -959,19 +1605,22 @@
         <w:pStyle w:val="ListParagraph"/>
         <w:numPr>
           <w:ilvl w:val="0"/>
-          <w:numId w:val="10"/>
+          <w:numId w:val="17"/>
         </w:numPr>
         <w:rPr>
-          <w:sz w:val="22"/>
-          <w:szCs w:val="22"/>
-        </w:rPr>
-      </w:pPr>
-      <w:r>
-        <w:rPr>
-          <w:sz w:val="22"/>
-          <w:szCs w:val="22"/>
-        </w:rPr>
-        <w:t>Maintained and used the Tormach 770 CNC milling machine and the ShopBot CNC mill</w:t>
+          <w:rFonts w:ascii="Calibri" w:hAnsi="Calibri" w:cs="Times New Roman"/>
+          <w:b/>
+          <w:sz w:val="22"/>
+          <w:szCs w:val="22"/>
+        </w:rPr>
+      </w:pPr>
+      <w:r>
+        <w:rPr>
+          <w:rFonts w:ascii="Calibri" w:hAnsi="Calibri" w:cs="Times New Roman"/>
+          <w:sz w:val="22"/>
+          <w:szCs w:val="22"/>
+        </w:rPr>
+        <w:t>Hold Biweekly meetings with Professors and researchers to discuss manufacturing of specialized research parts</w:t>
       </w:r>
     </w:p>
     <w:p>
@@ -979,41 +1628,25 @@
         <w:pStyle w:val="ListParagraph"/>
         <w:numPr>
           <w:ilvl w:val="0"/>
-          <w:numId w:val="10"/>
+          <w:numId w:val="17"/>
         </w:numPr>
         <w:rPr>
-          <w:sz w:val="22"/>
-          <w:szCs w:val="22"/>
-        </w:rPr>
-      </w:pPr>
-      <w:r>
-        <w:rPr>
-          <w:sz w:val="22"/>
-          <w:szCs w:val="22"/>
-        </w:rPr>
-        <w:t>Taught students and patrons how to 3D print, laser cut, and general machine shop etiquette</w:t>
-      </w:r>
-    </w:p>
-    <w:p>
-      <w:pPr>
-        <w:pStyle w:val="ListParagraph"/>
-        <w:numPr>
-          <w:ilvl w:val="0"/>
-          <w:numId w:val="10"/>
-        </w:numPr>
-        <w:rPr>
-          <w:rFonts w:ascii="Calibri" w:hAnsi="Calibri" w:cs="Times New Roman"/>
-          <w:sz w:val="22"/>
-          <w:szCs w:val="22"/>
-        </w:rPr>
-      </w:pPr>
-      <w:r>
-        <w:rPr>
-          <w:sz w:val="22"/>
-          <w:szCs w:val="22"/>
-        </w:rPr>
-        <w:t>Obtained over 1700 hours of 3D printing experience</w:t>
-      </w:r>
+          <w:rFonts w:ascii="Calibri" w:hAnsi="Calibri" w:cs="Times New Roman"/>
+          <w:b/>
+          <w:sz w:val="22"/>
+          <w:szCs w:val="22"/>
+        </w:rPr>
+      </w:pPr>
+      <w:r>
+        <w:rPr>
+          <w:rFonts w:ascii="Calibri" w:hAnsi="Calibri" w:cs="Times New Roman"/>
+          <w:sz w:val="22"/>
+          <w:szCs w:val="22"/>
+        </w:rPr>
+        <w:t>Ensure customer satisfaction is met in relation to timeliness and quality of parts completed for +40 jobs/month</w:t>
+      </w:r>
+      <w:bookmarkStart w:id="0" w:name="_GoBack"/>
+      <w:bookmarkEnd w:id="0"/>
     </w:p>
     <w:p>
       <w:pPr>
@@ -1074,7 +1707,25 @@
           <w:sz w:val="22"/>
           <w:szCs w:val="22"/>
         </w:rPr>
-        <w:t>Reducing latency time between live video input and HTC Vive VR Headset using Python and C++</w:t>
+        <w:t xml:space="preserve">Reducing latency time between live video input and HTC </w:t>
+      </w:r>
+      <w:proofErr w:type="spellStart"/>
+      <w:r>
+        <w:rPr>
+          <w:rFonts w:ascii="Calibri" w:hAnsi="Calibri" w:cs="Times New Roman"/>
+          <w:sz w:val="22"/>
+          <w:szCs w:val="22"/>
+        </w:rPr>
+        <w:t>Vive</w:t>
+      </w:r>
+      <w:proofErr w:type="spellEnd"/>
+      <w:r>
+        <w:rPr>
+          <w:rFonts w:ascii="Calibri" w:hAnsi="Calibri" w:cs="Times New Roman"/>
+          <w:sz w:val="22"/>
+          <w:szCs w:val="22"/>
+        </w:rPr>
+        <w:t xml:space="preserve"> VR Headset using Python and C++</w:t>
       </w:r>
     </w:p>
     <w:p>
@@ -1123,7 +1774,25 @@
           <w:sz w:val="22"/>
           <w:szCs w:val="22"/>
         </w:rPr>
-        <w:t xml:space="preserve"> OpenCV with Python to build a facial recognition door lock out of a RaspberryPi and 3D printed parts</w:t>
+        <w:t xml:space="preserve"> OpenCV with Python to build a facial recognition door lock out of a </w:t>
+      </w:r>
+      <w:proofErr w:type="spellStart"/>
+      <w:r>
+        <w:rPr>
+          <w:rFonts w:ascii="Calibri" w:hAnsi="Calibri" w:cs="Times New Roman"/>
+          <w:sz w:val="22"/>
+          <w:szCs w:val="22"/>
+        </w:rPr>
+        <w:t>RaspberryPi</w:t>
+      </w:r>
+      <w:proofErr w:type="spellEnd"/>
+      <w:r>
+        <w:rPr>
+          <w:rFonts w:ascii="Calibri" w:hAnsi="Calibri" w:cs="Times New Roman"/>
+          <w:sz w:val="22"/>
+          <w:szCs w:val="22"/>
+        </w:rPr>
+        <w:t xml:space="preserve"> and 3D printed parts</w:t>
       </w:r>
     </w:p>
     <w:p>
@@ -1193,7 +1862,24 @@
           <w:sz w:val="22"/>
           <w:szCs w:val="22"/>
         </w:rPr>
-        <w:t>advanced</w:t>
+        <w:t>1</w:t>
+      </w:r>
+      <w:r>
+        <w:rPr>
+          <w:rFonts w:ascii="Calibri" w:hAnsi="Calibri" w:cs="Times New Roman"/>
+          <w:sz w:val="22"/>
+          <w:szCs w:val="22"/>
+          <w:vertAlign w:val="superscript"/>
+        </w:rPr>
+        <w:t>st</w:t>
+      </w:r>
+      <w:r>
+        <w:rPr>
+          <w:rFonts w:ascii="Calibri" w:hAnsi="Calibri" w:cs="Times New Roman"/>
+          <w:sz w:val="22"/>
+          <w:szCs w:val="22"/>
+        </w:rPr>
+        <w:t xml:space="preserve"> language</w:t>
       </w:r>
       <w:r>
         <w:rPr>
@@ -1225,6 +1911,62 @@
           <w:sz w:val="22"/>
           <w:szCs w:val="22"/>
         </w:rPr>
+        <w:t>C</w:t>
+      </w:r>
+      <w:r>
+        <w:rPr>
+          <w:rFonts w:ascii="Calibri" w:hAnsi="Calibri" w:cs="Times New Roman"/>
+          <w:sz w:val="22"/>
+          <w:szCs w:val="22"/>
+        </w:rPr>
+        <w:t xml:space="preserve"> (</w:t>
+      </w:r>
+      <w:r>
+        <w:rPr>
+          <w:rFonts w:ascii="Calibri" w:hAnsi="Calibri" w:cs="Times New Roman"/>
+          <w:sz w:val="22"/>
+          <w:szCs w:val="22"/>
+        </w:rPr>
+        <w:t>Proficient</w:t>
+      </w:r>
+      <w:r>
+        <w:rPr>
+          <w:rFonts w:ascii="Calibri" w:hAnsi="Calibri" w:cs="Times New Roman"/>
+          <w:sz w:val="22"/>
+          <w:szCs w:val="22"/>
+        </w:rPr>
+        <w:t>)</w:t>
+      </w:r>
+      <w:r>
+        <w:rPr>
+          <w:rFonts w:ascii="Calibri" w:hAnsi="Calibri" w:cs="Times New Roman"/>
+          <w:sz w:val="22"/>
+          <w:szCs w:val="22"/>
+        </w:rPr>
+        <w:t xml:space="preserve">, </w:t>
+      </w:r>
+      <w:r>
+        <w:rPr>
+          <w:rFonts w:ascii="Calibri" w:hAnsi="Calibri" w:cs="Times New Roman"/>
+          <w:sz w:val="22"/>
+          <w:szCs w:val="22"/>
+        </w:rPr>
+        <w:t>C++ (familiar)</w:t>
+      </w:r>
+      <w:r>
+        <w:rPr>
+          <w:rFonts w:ascii="Calibri" w:hAnsi="Calibri" w:cs="Times New Roman"/>
+          <w:sz w:val="22"/>
+          <w:szCs w:val="22"/>
+        </w:rPr>
+        <w:t xml:space="preserve">, </w:t>
+      </w:r>
+      <w:r>
+        <w:rPr>
+          <w:rFonts w:ascii="Calibri" w:hAnsi="Calibri" w:cs="Times New Roman"/>
+          <w:sz w:val="22"/>
+          <w:szCs w:val="22"/>
+        </w:rPr>
         <w:t>Python</w:t>
       </w:r>
       <w:r>
@@ -1241,8 +1983,26 @@
           <w:sz w:val="22"/>
           <w:szCs w:val="22"/>
         </w:rPr>
-        <w:t>proficient), MatLab</w:t>
-      </w:r>
+        <w:t>familiar</w:t>
+      </w:r>
+      <w:r>
+        <w:rPr>
+          <w:rFonts w:ascii="Calibri" w:hAnsi="Calibri" w:cs="Times New Roman"/>
+          <w:sz w:val="22"/>
+          <w:szCs w:val="22"/>
+        </w:rPr>
+        <w:t xml:space="preserve">), </w:t>
+      </w:r>
+      <w:proofErr w:type="spellStart"/>
+      <w:r>
+        <w:rPr>
+          <w:rFonts w:ascii="Calibri" w:hAnsi="Calibri" w:cs="Times New Roman"/>
+          <w:sz w:val="22"/>
+          <w:szCs w:val="22"/>
+        </w:rPr>
+        <w:t>MatLab</w:t>
+      </w:r>
+      <w:proofErr w:type="spellEnd"/>
       <w:r>
         <w:rPr>
           <w:rFonts w:ascii="Calibri" w:hAnsi="Calibri" w:cs="Times New Roman"/>
@@ -1257,23 +2017,7 @@
           <w:sz w:val="22"/>
           <w:szCs w:val="22"/>
         </w:rPr>
-        <w:t xml:space="preserve">(proficient), </w:t>
-      </w:r>
-      <w:r>
-        <w:rPr>
-          <w:rFonts w:ascii="Calibri" w:hAnsi="Calibri" w:cs="Times New Roman"/>
-          <w:sz w:val="22"/>
-          <w:szCs w:val="22"/>
-        </w:rPr>
-        <w:t>C</w:t>
-      </w:r>
-      <w:r>
-        <w:rPr>
-          <w:rFonts w:ascii="Calibri" w:hAnsi="Calibri" w:cs="Times New Roman"/>
-          <w:sz w:val="22"/>
-          <w:szCs w:val="22"/>
-        </w:rPr>
-        <w:t xml:space="preserve"> (</w:t>
+        <w:t>(</w:t>
       </w:r>
       <w:r>
         <w:rPr>
@@ -1291,48 +2035,6 @@
         </w:rPr>
         <w:t>)</w:t>
       </w:r>
-      <w:r>
-        <w:rPr>
-          <w:rFonts w:ascii="Calibri" w:hAnsi="Calibri" w:cs="Times New Roman"/>
-          <w:sz w:val="22"/>
-          <w:szCs w:val="22"/>
-        </w:rPr>
-        <w:t xml:space="preserve">, </w:t>
-      </w:r>
-      <w:r>
-        <w:rPr>
-          <w:rFonts w:ascii="Calibri" w:hAnsi="Calibri" w:cs="Times New Roman"/>
-          <w:sz w:val="22"/>
-          <w:szCs w:val="22"/>
-        </w:rPr>
-        <w:t>C++</w:t>
-      </w:r>
-      <w:r>
-        <w:rPr>
-          <w:rFonts w:ascii="Calibri" w:hAnsi="Calibri" w:cs="Times New Roman"/>
-          <w:sz w:val="22"/>
-          <w:szCs w:val="22"/>
-        </w:rPr>
-        <w:t xml:space="preserve"> (</w:t>
-      </w:r>
-      <w:r>
-        <w:rPr>
-          <w:rFonts w:ascii="Calibri" w:hAnsi="Calibri" w:cs="Times New Roman"/>
-          <w:sz w:val="22"/>
-          <w:szCs w:val="22"/>
-        </w:rPr>
-        <w:t>familiar</w:t>
-      </w:r>
-      <w:r>
-        <w:rPr>
-          <w:rFonts w:ascii="Calibri" w:hAnsi="Calibri" w:cs="Times New Roman"/>
-          <w:sz w:val="22"/>
-          <w:szCs w:val="22"/>
-        </w:rPr>
-        <w:t>)</w:t>
-      </w:r>
-      <w:bookmarkStart w:id="0" w:name="_GoBack"/>
-      <w:bookmarkEnd w:id="0"/>
     </w:p>
     <w:p>
       <w:pPr>
@@ -1416,15 +2118,6 @@
         </w:rPr>
         <w:t>wards: Dean's List, Eagle Scout</w:t>
       </w:r>
-    </w:p>
-    <w:p>
-      <w:pPr>
-        <w:rPr>
-          <w:rFonts w:ascii="Calibri" w:hAnsi="Calibri" w:cs="Times New Roman"/>
-          <w:sz w:val="22"/>
-          <w:szCs w:val="22"/>
-        </w:rPr>
-      </w:pPr>
     </w:p>
     <w:sectPr>
       <w:pgSz w:w="12240" w:h="15840"/>
@@ -1552,6 +2245,119 @@
     </w:lvl>
   </w:abstractNum>
   <w:abstractNum w:abstractNumId="1" w15:restartNumberingAfterBreak="0">
+    <w:nsid w:val="0E2C7143"/>
+    <w:multiLevelType w:val="hybridMultilevel"/>
+    <w:tmpl w:val="CD909FEC"/>
+    <w:lvl w:ilvl="0" w:tplc="04090001">
+      <w:start w:val="1"/>
+      <w:numFmt w:val="bullet"/>
+      <w:lvlText w:val=""/>
+      <w:lvlJc w:val="left"/>
+      <w:pPr>
+        <w:ind w:left="720" w:hanging="360"/>
+      </w:pPr>
+      <w:rPr>
+        <w:rFonts w:ascii="Symbol" w:hAnsi="Symbol" w:hint="default"/>
+      </w:rPr>
+    </w:lvl>
+    <w:lvl w:ilvl="1" w:tplc="04090003" w:tentative="1">
+      <w:start w:val="1"/>
+      <w:numFmt w:val="bullet"/>
+      <w:lvlText w:val="o"/>
+      <w:lvlJc w:val="left"/>
+      <w:pPr>
+        <w:ind w:left="1440" w:hanging="360"/>
+      </w:pPr>
+      <w:rPr>
+        <w:rFonts w:ascii="Courier New" w:hAnsi="Courier New" w:cs="Courier New" w:hint="default"/>
+      </w:rPr>
+    </w:lvl>
+    <w:lvl w:ilvl="2" w:tplc="04090005" w:tentative="1">
+      <w:start w:val="1"/>
+      <w:numFmt w:val="bullet"/>
+      <w:lvlText w:val=""/>
+      <w:lvlJc w:val="left"/>
+      <w:pPr>
+        <w:ind w:left="2160" w:hanging="360"/>
+      </w:pPr>
+      <w:rPr>
+        <w:rFonts w:ascii="Wingdings" w:hAnsi="Wingdings" w:hint="default"/>
+      </w:rPr>
+    </w:lvl>
+    <w:lvl w:ilvl="3" w:tplc="04090001" w:tentative="1">
+      <w:start w:val="1"/>
+      <w:numFmt w:val="bullet"/>
+      <w:lvlText w:val=""/>
+      <w:lvlJc w:val="left"/>
+      <w:pPr>
+        <w:ind w:left="2880" w:hanging="360"/>
+      </w:pPr>
+      <w:rPr>
+        <w:rFonts w:ascii="Symbol" w:hAnsi="Symbol" w:hint="default"/>
+      </w:rPr>
+    </w:lvl>
+    <w:lvl w:ilvl="4" w:tplc="04090003" w:tentative="1">
+      <w:start w:val="1"/>
+      <w:numFmt w:val="bullet"/>
+      <w:lvlText w:val="o"/>
+      <w:lvlJc w:val="left"/>
+      <w:pPr>
+        <w:ind w:left="3600" w:hanging="360"/>
+      </w:pPr>
+      <w:rPr>
+        <w:rFonts w:ascii="Courier New" w:hAnsi="Courier New" w:cs="Courier New" w:hint="default"/>
+      </w:rPr>
+    </w:lvl>
+    <w:lvl w:ilvl="5" w:tplc="04090005" w:tentative="1">
+      <w:start w:val="1"/>
+      <w:numFmt w:val="bullet"/>
+      <w:lvlText w:val=""/>
+      <w:lvlJc w:val="left"/>
+      <w:pPr>
+        <w:ind w:left="4320" w:hanging="360"/>
+      </w:pPr>
+      <w:rPr>
+        <w:rFonts w:ascii="Wingdings" w:hAnsi="Wingdings" w:hint="default"/>
+      </w:rPr>
+    </w:lvl>
+    <w:lvl w:ilvl="6" w:tplc="04090001" w:tentative="1">
+      <w:start w:val="1"/>
+      <w:numFmt w:val="bullet"/>
+      <w:lvlText w:val=""/>
+      <w:lvlJc w:val="left"/>
+      <w:pPr>
+        <w:ind w:left="5040" w:hanging="360"/>
+      </w:pPr>
+      <w:rPr>
+        <w:rFonts w:ascii="Symbol" w:hAnsi="Symbol" w:hint="default"/>
+      </w:rPr>
+    </w:lvl>
+    <w:lvl w:ilvl="7" w:tplc="04090003" w:tentative="1">
+      <w:start w:val="1"/>
+      <w:numFmt w:val="bullet"/>
+      <w:lvlText w:val="o"/>
+      <w:lvlJc w:val="left"/>
+      <w:pPr>
+        <w:ind w:left="5760" w:hanging="360"/>
+      </w:pPr>
+      <w:rPr>
+        <w:rFonts w:ascii="Courier New" w:hAnsi="Courier New" w:cs="Courier New" w:hint="default"/>
+      </w:rPr>
+    </w:lvl>
+    <w:lvl w:ilvl="8" w:tplc="04090005" w:tentative="1">
+      <w:start w:val="1"/>
+      <w:numFmt w:val="bullet"/>
+      <w:lvlText w:val=""/>
+      <w:lvlJc w:val="left"/>
+      <w:pPr>
+        <w:ind w:left="6480" w:hanging="360"/>
+      </w:pPr>
+      <w:rPr>
+        <w:rFonts w:ascii="Wingdings" w:hAnsi="Wingdings" w:hint="default"/>
+      </w:rPr>
+    </w:lvl>
+  </w:abstractNum>
+  <w:abstractNum w:abstractNumId="2" w15:restartNumberingAfterBreak="0">
     <w:nsid w:val="1427630B"/>
     <w:multiLevelType w:val="hybridMultilevel"/>
     <w:tmpl w:val="DA5C8A32"/>
@@ -1664,7 +2470,7 @@
       </w:rPr>
     </w:lvl>
   </w:abstractNum>
-  <w:abstractNum w:abstractNumId="2" w15:restartNumberingAfterBreak="0">
+  <w:abstractNum w:abstractNumId="3" w15:restartNumberingAfterBreak="0">
     <w:nsid w:val="1C157B27"/>
     <w:multiLevelType w:val="hybridMultilevel"/>
     <w:tmpl w:val="984414E6"/>
@@ -1777,7 +2583,7 @@
       </w:rPr>
     </w:lvl>
   </w:abstractNum>
-  <w:abstractNum w:abstractNumId="3" w15:restartNumberingAfterBreak="0">
+  <w:abstractNum w:abstractNumId="4" w15:restartNumberingAfterBreak="0">
     <w:nsid w:val="29D102B4"/>
     <w:multiLevelType w:val="multilevel"/>
     <w:tmpl w:val="708290F4"/>
@@ -1926,7 +2732,7 @@
       </w:rPr>
     </w:lvl>
   </w:abstractNum>
-  <w:abstractNum w:abstractNumId="4" w15:restartNumberingAfterBreak="0">
+  <w:abstractNum w:abstractNumId="5" w15:restartNumberingAfterBreak="0">
     <w:nsid w:val="2AFA67F2"/>
     <w:multiLevelType w:val="multilevel"/>
     <w:tmpl w:val="F828AA16"/>
@@ -2075,7 +2881,7 @@
       </w:rPr>
     </w:lvl>
   </w:abstractNum>
-  <w:abstractNum w:abstractNumId="5" w15:restartNumberingAfterBreak="0">
+  <w:abstractNum w:abstractNumId="6" w15:restartNumberingAfterBreak="0">
     <w:nsid w:val="37295EC4"/>
     <w:multiLevelType w:val="multilevel"/>
     <w:tmpl w:val="9C9C7924"/>
@@ -2224,7 +3030,7 @@
       </w:rPr>
     </w:lvl>
   </w:abstractNum>
-  <w:abstractNum w:abstractNumId="6" w15:restartNumberingAfterBreak="0">
+  <w:abstractNum w:abstractNumId="7" w15:restartNumberingAfterBreak="0">
     <w:nsid w:val="384E4992"/>
     <w:multiLevelType w:val="hybridMultilevel"/>
     <w:tmpl w:val="61CC6D5C"/>
@@ -2337,7 +3143,7 @@
       </w:rPr>
     </w:lvl>
   </w:abstractNum>
-  <w:abstractNum w:abstractNumId="7" w15:restartNumberingAfterBreak="0">
+  <w:abstractNum w:abstractNumId="8" w15:restartNumberingAfterBreak="0">
     <w:nsid w:val="44621C8D"/>
     <w:multiLevelType w:val="hybridMultilevel"/>
     <w:tmpl w:val="219A8236"/>
@@ -2450,7 +3256,7 @@
       </w:rPr>
     </w:lvl>
   </w:abstractNum>
-  <w:abstractNum w:abstractNumId="8" w15:restartNumberingAfterBreak="0">
+  <w:abstractNum w:abstractNumId="9" w15:restartNumberingAfterBreak="0">
     <w:nsid w:val="4BEB32EB"/>
     <w:multiLevelType w:val="multilevel"/>
     <w:tmpl w:val="51FCA5C2"/>
@@ -2599,7 +3405,7 @@
       </w:rPr>
     </w:lvl>
   </w:abstractNum>
-  <w:abstractNum w:abstractNumId="9" w15:restartNumberingAfterBreak="0">
+  <w:abstractNum w:abstractNumId="10" w15:restartNumberingAfterBreak="0">
     <w:nsid w:val="500E6DFD"/>
     <w:multiLevelType w:val="multilevel"/>
     <w:tmpl w:val="9D240314"/>
@@ -2748,7 +3554,7 @@
       </w:rPr>
     </w:lvl>
   </w:abstractNum>
-  <w:abstractNum w:abstractNumId="10" w15:restartNumberingAfterBreak="0">
+  <w:abstractNum w:abstractNumId="11" w15:restartNumberingAfterBreak="0">
     <w:nsid w:val="54904D99"/>
     <w:multiLevelType w:val="multilevel"/>
     <w:tmpl w:val="708290F4"/>
@@ -2897,7 +3703,7 @@
       </w:rPr>
     </w:lvl>
   </w:abstractNum>
-  <w:abstractNum w:abstractNumId="11" w15:restartNumberingAfterBreak="0">
+  <w:abstractNum w:abstractNumId="12" w15:restartNumberingAfterBreak="0">
     <w:nsid w:val="604B5CA3"/>
     <w:multiLevelType w:val="multilevel"/>
     <w:tmpl w:val="589A6AE2"/>
@@ -3046,7 +3852,7 @@
       </w:rPr>
     </w:lvl>
   </w:abstractNum>
-  <w:abstractNum w:abstractNumId="12" w15:restartNumberingAfterBreak="0">
+  <w:abstractNum w:abstractNumId="13" w15:restartNumberingAfterBreak="0">
     <w:nsid w:val="6E127EB3"/>
     <w:multiLevelType w:val="hybridMultilevel"/>
     <w:tmpl w:val="FAA8BFB4"/>
@@ -3159,7 +3965,7 @@
       </w:rPr>
     </w:lvl>
   </w:abstractNum>
-  <w:abstractNum w:abstractNumId="13" w15:restartNumberingAfterBreak="0">
+  <w:abstractNum w:abstractNumId="14" w15:restartNumberingAfterBreak="0">
     <w:nsid w:val="6F4E4DBF"/>
     <w:multiLevelType w:val="hybridMultilevel"/>
     <w:tmpl w:val="C638E86A"/>
@@ -3272,7 +4078,7 @@
       </w:rPr>
     </w:lvl>
   </w:abstractNum>
-  <w:abstractNum w:abstractNumId="14" w15:restartNumberingAfterBreak="0">
+  <w:abstractNum w:abstractNumId="15" w15:restartNumberingAfterBreak="0">
     <w:nsid w:val="76515613"/>
     <w:multiLevelType w:val="multilevel"/>
     <w:tmpl w:val="D4B6D862"/>
@@ -3421,50 +4227,169 @@
       </w:rPr>
     </w:lvl>
   </w:abstractNum>
+  <w:abstractNum w:abstractNumId="16" w15:restartNumberingAfterBreak="0">
+    <w:nsid w:val="7F9E3217"/>
+    <w:multiLevelType w:val="hybridMultilevel"/>
+    <w:tmpl w:val="BEFAF8C4"/>
+    <w:lvl w:ilvl="0" w:tplc="04090001">
+      <w:start w:val="1"/>
+      <w:numFmt w:val="bullet"/>
+      <w:lvlText w:val=""/>
+      <w:lvlJc w:val="left"/>
+      <w:pPr>
+        <w:ind w:left="720" w:hanging="360"/>
+      </w:pPr>
+      <w:rPr>
+        <w:rFonts w:ascii="Symbol" w:hAnsi="Symbol" w:hint="default"/>
+      </w:rPr>
+    </w:lvl>
+    <w:lvl w:ilvl="1" w:tplc="04090003" w:tentative="1">
+      <w:start w:val="1"/>
+      <w:numFmt w:val="bullet"/>
+      <w:lvlText w:val="o"/>
+      <w:lvlJc w:val="left"/>
+      <w:pPr>
+        <w:ind w:left="1440" w:hanging="360"/>
+      </w:pPr>
+      <w:rPr>
+        <w:rFonts w:ascii="Courier New" w:hAnsi="Courier New" w:cs="Courier New" w:hint="default"/>
+      </w:rPr>
+    </w:lvl>
+    <w:lvl w:ilvl="2" w:tplc="04090005" w:tentative="1">
+      <w:start w:val="1"/>
+      <w:numFmt w:val="bullet"/>
+      <w:lvlText w:val=""/>
+      <w:lvlJc w:val="left"/>
+      <w:pPr>
+        <w:ind w:left="2160" w:hanging="360"/>
+      </w:pPr>
+      <w:rPr>
+        <w:rFonts w:ascii="Wingdings" w:hAnsi="Wingdings" w:hint="default"/>
+      </w:rPr>
+    </w:lvl>
+    <w:lvl w:ilvl="3" w:tplc="04090001" w:tentative="1">
+      <w:start w:val="1"/>
+      <w:numFmt w:val="bullet"/>
+      <w:lvlText w:val=""/>
+      <w:lvlJc w:val="left"/>
+      <w:pPr>
+        <w:ind w:left="2880" w:hanging="360"/>
+      </w:pPr>
+      <w:rPr>
+        <w:rFonts w:ascii="Symbol" w:hAnsi="Symbol" w:hint="default"/>
+      </w:rPr>
+    </w:lvl>
+    <w:lvl w:ilvl="4" w:tplc="04090003" w:tentative="1">
+      <w:start w:val="1"/>
+      <w:numFmt w:val="bullet"/>
+      <w:lvlText w:val="o"/>
+      <w:lvlJc w:val="left"/>
+      <w:pPr>
+        <w:ind w:left="3600" w:hanging="360"/>
+      </w:pPr>
+      <w:rPr>
+        <w:rFonts w:ascii="Courier New" w:hAnsi="Courier New" w:cs="Courier New" w:hint="default"/>
+      </w:rPr>
+    </w:lvl>
+    <w:lvl w:ilvl="5" w:tplc="04090005" w:tentative="1">
+      <w:start w:val="1"/>
+      <w:numFmt w:val="bullet"/>
+      <w:lvlText w:val=""/>
+      <w:lvlJc w:val="left"/>
+      <w:pPr>
+        <w:ind w:left="4320" w:hanging="360"/>
+      </w:pPr>
+      <w:rPr>
+        <w:rFonts w:ascii="Wingdings" w:hAnsi="Wingdings" w:hint="default"/>
+      </w:rPr>
+    </w:lvl>
+    <w:lvl w:ilvl="6" w:tplc="04090001" w:tentative="1">
+      <w:start w:val="1"/>
+      <w:numFmt w:val="bullet"/>
+      <w:lvlText w:val=""/>
+      <w:lvlJc w:val="left"/>
+      <w:pPr>
+        <w:ind w:left="5040" w:hanging="360"/>
+      </w:pPr>
+      <w:rPr>
+        <w:rFonts w:ascii="Symbol" w:hAnsi="Symbol" w:hint="default"/>
+      </w:rPr>
+    </w:lvl>
+    <w:lvl w:ilvl="7" w:tplc="04090003" w:tentative="1">
+      <w:start w:val="1"/>
+      <w:numFmt w:val="bullet"/>
+      <w:lvlText w:val="o"/>
+      <w:lvlJc w:val="left"/>
+      <w:pPr>
+        <w:ind w:left="5760" w:hanging="360"/>
+      </w:pPr>
+      <w:rPr>
+        <w:rFonts w:ascii="Courier New" w:hAnsi="Courier New" w:cs="Courier New" w:hint="default"/>
+      </w:rPr>
+    </w:lvl>
+    <w:lvl w:ilvl="8" w:tplc="04090005" w:tentative="1">
+      <w:start w:val="1"/>
+      <w:numFmt w:val="bullet"/>
+      <w:lvlText w:val=""/>
+      <w:lvlJc w:val="left"/>
+      <w:pPr>
+        <w:ind w:left="6480" w:hanging="360"/>
+      </w:pPr>
+      <w:rPr>
+        <w:rFonts w:ascii="Wingdings" w:hAnsi="Wingdings" w:hint="default"/>
+      </w:rPr>
+    </w:lvl>
+  </w:abstractNum>
   <w:num w:numId="1">
-    <w:abstractNumId w:val="14"/>
+    <w:abstractNumId w:val="15"/>
   </w:num>
   <w:num w:numId="2">
+    <w:abstractNumId w:val="11"/>
+  </w:num>
+  <w:num w:numId="3">
+    <w:abstractNumId w:val="5"/>
+  </w:num>
+  <w:num w:numId="4">
+    <w:abstractNumId w:val="9"/>
+  </w:num>
+  <w:num w:numId="5">
     <w:abstractNumId w:val="10"/>
   </w:num>
-  <w:num w:numId="3">
+  <w:num w:numId="6">
+    <w:abstractNumId w:val="6"/>
+  </w:num>
+  <w:num w:numId="7">
+    <w:abstractNumId w:val="12"/>
+  </w:num>
+  <w:num w:numId="8">
+    <w:abstractNumId w:val="8"/>
+  </w:num>
+  <w:num w:numId="9">
     <w:abstractNumId w:val="4"/>
   </w:num>
-  <w:num w:numId="4">
-    <w:abstractNumId w:val="8"/>
-  </w:num>
-  <w:num w:numId="5">
-    <w:abstractNumId w:val="9"/>
-  </w:num>
-  <w:num w:numId="6">
-    <w:abstractNumId w:val="5"/>
-  </w:num>
-  <w:num w:numId="7">
-    <w:abstractNumId w:val="11"/>
-  </w:num>
-  <w:num w:numId="8">
+  <w:num w:numId="10">
     <w:abstractNumId w:val="7"/>
   </w:num>
-  <w:num w:numId="9">
-    <w:abstractNumId w:val="3"/>
-  </w:num>
-  <w:num w:numId="10">
-    <w:abstractNumId w:val="6"/>
-  </w:num>
   <w:num w:numId="11">
-    <w:abstractNumId w:val="1"/>
+    <w:abstractNumId w:val="2"/>
   </w:num>
   <w:num w:numId="12">
-    <w:abstractNumId w:val="13"/>
+    <w:abstractNumId w:val="14"/>
   </w:num>
   <w:num w:numId="13">
     <w:abstractNumId w:val="0"/>
   </w:num>
   <w:num w:numId="14">
-    <w:abstractNumId w:val="12"/>
+    <w:abstractNumId w:val="13"/>
   </w:num>
   <w:num w:numId="15">
-    <w:abstractNumId w:val="2"/>
+    <w:abstractNumId w:val="3"/>
+  </w:num>
+  <w:num w:numId="16">
+    <w:abstractNumId w:val="16"/>
+  </w:num>
+  <w:num w:numId="17">
+    <w:abstractNumId w:val="1"/>
   </w:num>
 </w:numbering>
 </file>
@@ -3482,7 +4407,7 @@
     </w:rPrDefault>
     <w:pPrDefault/>
   </w:docDefaults>
-  <w:latentStyles w:defLockedState="0" w:defUIPriority="99" w:defSemiHidden="0" w:defUnhideWhenUsed="0" w:defQFormat="0" w:count="375">
+  <w:latentStyles w:defLockedState="0" w:defUIPriority="99" w:defSemiHidden="0" w:defUnhideWhenUsed="0" w:defQFormat="0" w:count="376">
     <w:lsdException w:name="Normal" w:uiPriority="0" w:qFormat="1"/>
     <w:lsdException w:name="heading 1" w:uiPriority="9" w:qFormat="1"/>
     <w:lsdException w:name="heading 2" w:semiHidden="1" w:uiPriority="9" w:unhideWhenUsed="1" w:qFormat="1"/>
@@ -3588,7 +4513,6 @@
     <w:lsdException w:name="HTML Sample" w:semiHidden="1" w:unhideWhenUsed="1"/>
     <w:lsdException w:name="HTML Typewriter" w:semiHidden="1" w:unhideWhenUsed="1"/>
     <w:lsdException w:name="HTML Variable" w:semiHidden="1" w:unhideWhenUsed="1"/>
-    <w:lsdException w:name="Normal Table" w:semiHidden="1" w:unhideWhenUsed="1"/>
     <w:lsdException w:name="annotation subject" w:semiHidden="1" w:unhideWhenUsed="1"/>
     <w:lsdException w:name="No List" w:semiHidden="1" w:unhideWhenUsed="1"/>
     <w:lsdException w:name="Outline List 1" w:semiHidden="1" w:unhideWhenUsed="1"/>
@@ -3635,10 +4559,8 @@
     <w:lsdException w:name="Table Subtle 2" w:semiHidden="1" w:unhideWhenUsed="1"/>
     <w:lsdException w:name="Table Web 1" w:semiHidden="1" w:unhideWhenUsed="1"/>
     <w:lsdException w:name="Table Web 2" w:semiHidden="1" w:unhideWhenUsed="1"/>
-    <w:lsdException w:name="Table Web 3" w:semiHidden="1" w:unhideWhenUsed="1"/>
     <w:lsdException w:name="Balloon Text" w:semiHidden="1" w:unhideWhenUsed="1"/>
     <w:lsdException w:name="Table Grid" w:uiPriority="39"/>
-    <w:lsdException w:name="Table Theme" w:semiHidden="1" w:unhideWhenUsed="1"/>
     <w:lsdException w:name="Placeholder Text" w:semiHidden="1"/>
     <w:lsdException w:name="No Spacing" w:uiPriority="1" w:qFormat="1"/>
     <w:lsdException w:name="Light Shading" w:uiPriority="60"/>
@@ -3856,6 +4778,7 @@
     <w:lsdException w:name="List Table 7 Colorful Accent 6" w:uiPriority="52"/>
     <w:lsdException w:name="Mention" w:semiHidden="1" w:unhideWhenUsed="1"/>
     <w:lsdException w:name="Smart Hyperlink" w:semiHidden="1" w:unhideWhenUsed="1"/>
+    <w:lsdException w:name="Smart Link" w:semiHidden="1" w:unhideWhenUsed="1"/>
   </w:latentStyles>
   <w:style w:type="paragraph" w:default="1" w:styleId="Normal">
     <w:name w:val="Normal"/>

</xml_diff>

<commit_message>
added dates for colab manager
</commit_message>
<xml_diff>
--- a/Benjamin Lawrence Resume (Duke).docx
+++ b/Benjamin Lawrence Resume (Duke).docx
@@ -106,7 +106,7 @@
               </wp:anchor>
             </w:drawing>
           </mc:Choice>
-          <mc:Fallback xmlns:mv="urn:schemas-microsoft-com:mac:vml" xmlns:mo="http://schemas.microsoft.com/office/mac/office/2008/main">
+          <mc:Fallback xmlns:mo="http://schemas.microsoft.com/office/mac/office/2008/main" xmlns:mv="urn:schemas-microsoft-com:mac:vml">
             <w:pict>
               <v:rect w14:anchorId="29D15F6C" id="Rectangle 2" o:spid="_x0000_s1026" style="position:absolute;margin-left:18.8pt;margin-top:14.35pt;width:7in;height:5pt;z-index:251659264;visibility:visible;mso-wrap-style:square;mso-height-percent:0;mso-wrap-distance-left:9pt;mso-wrap-distance-top:0;mso-wrap-distance-right:9pt;mso-wrap-distance-bottom:0;mso-position-horizontal:absolute;mso-position-horizontal-relative:margin;mso-position-vertical:absolute;mso-position-vertical-relative:text;mso-height-percent:0;mso-height-relative:margin;v-text-anchor:middle" o:gfxdata="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" fillcolor="black [3200]" strokecolor="black [1600]" strokeweight="1pt">
                 <w10:wrap type="through" anchorx="margin"/>
@@ -585,16 +585,7 @@
           <w:sz w:val="22"/>
           <w:szCs w:val="22"/>
         </w:rPr>
-        <w:t xml:space="preserve"> Student Staff</w:t>
-      </w:r>
-      <w:r>
-        <w:rPr>
-          <w:rFonts w:ascii="Calibri" w:hAnsi="Calibri" w:cs="Times New Roman"/>
-          <w:b/>
-          <w:sz w:val="22"/>
-          <w:szCs w:val="22"/>
-        </w:rPr>
-        <w:t xml:space="preserve"> (August </w:t>
+        <w:t xml:space="preserve"> Student Staff (August </w:t>
       </w:r>
       <w:r>
         <w:rPr>
@@ -891,6 +882,15 @@
         </w:rPr>
         <w:t xml:space="preserve"> General Student Manager</w:t>
       </w:r>
+      <w:r>
+        <w:rPr>
+          <w:rFonts w:ascii="Calibri" w:hAnsi="Calibri" w:cs="Times New Roman"/>
+          <w:b/>
+          <w:sz w:val="22"/>
+          <w:szCs w:val="22"/>
+        </w:rPr>
+        <w:t xml:space="preserve"> (May 2018 – August 2018)</w:t>
+      </w:r>
     </w:p>
     <w:p>
       <w:pPr>
@@ -1579,7 +1579,25 @@
           <w:sz w:val="22"/>
           <w:szCs w:val="22"/>
         </w:rPr>
-        <w:t xml:space="preserve">Manage a team of three people to run the Duke’s </w:t>
+        <w:t xml:space="preserve">Manage a team of </w:t>
+      </w:r>
+      <w:r>
+        <w:rPr>
+          <w:rFonts w:ascii="Calibri" w:hAnsi="Calibri" w:cs="Times New Roman"/>
+          <w:sz w:val="22"/>
+          <w:szCs w:val="22"/>
+        </w:rPr>
+        <w:t>four</w:t>
+      </w:r>
+      <w:bookmarkStart w:id="0" w:name="_GoBack"/>
+      <w:bookmarkEnd w:id="0"/>
+      <w:r>
+        <w:rPr>
+          <w:rFonts w:ascii="Calibri" w:hAnsi="Calibri" w:cs="Times New Roman"/>
+          <w:sz w:val="22"/>
+          <w:szCs w:val="22"/>
+        </w:rPr>
+        <w:t xml:space="preserve"> people to run the Duke’s </w:t>
       </w:r>
       <w:proofErr w:type="spellStart"/>
       <w:r>
@@ -1645,8 +1663,6 @@
         </w:rPr>
         <w:t>Ensure customer satisfaction is met in relation to timeliness and quality of parts completed for +40 jobs/month</w:t>
       </w:r>
-      <w:bookmarkStart w:id="0" w:name="_GoBack"/>
-      <w:bookmarkEnd w:id="0"/>
     </w:p>
     <w:p>
       <w:pPr>
@@ -1951,15 +1967,7 @@
           <w:sz w:val="22"/>
           <w:szCs w:val="22"/>
         </w:rPr>
-        <w:t>C++ (familiar)</w:t>
-      </w:r>
-      <w:r>
-        <w:rPr>
-          <w:rFonts w:ascii="Calibri" w:hAnsi="Calibri" w:cs="Times New Roman"/>
-          <w:sz w:val="22"/>
-          <w:szCs w:val="22"/>
-        </w:rPr>
-        <w:t xml:space="preserve">, </w:t>
+        <w:t xml:space="preserve">C++ (familiar), </w:t>
       </w:r>
       <w:r>
         <w:rPr>
@@ -4513,6 +4521,7 @@
     <w:lsdException w:name="HTML Sample" w:semiHidden="1" w:unhideWhenUsed="1"/>
     <w:lsdException w:name="HTML Typewriter" w:semiHidden="1" w:unhideWhenUsed="1"/>
     <w:lsdException w:name="HTML Variable" w:semiHidden="1" w:unhideWhenUsed="1"/>
+    <w:lsdException w:name="Normal Table" w:semiHidden="1" w:unhideWhenUsed="1"/>
     <w:lsdException w:name="annotation subject" w:semiHidden="1" w:unhideWhenUsed="1"/>
     <w:lsdException w:name="No List" w:semiHidden="1" w:unhideWhenUsed="1"/>
     <w:lsdException w:name="Outline List 1" w:semiHidden="1" w:unhideWhenUsed="1"/>
@@ -4559,8 +4568,10 @@
     <w:lsdException w:name="Table Subtle 2" w:semiHidden="1" w:unhideWhenUsed="1"/>
     <w:lsdException w:name="Table Web 1" w:semiHidden="1" w:unhideWhenUsed="1"/>
     <w:lsdException w:name="Table Web 2" w:semiHidden="1" w:unhideWhenUsed="1"/>
+    <w:lsdException w:name="Table Web 3" w:semiHidden="1" w:unhideWhenUsed="1"/>
     <w:lsdException w:name="Balloon Text" w:semiHidden="1" w:unhideWhenUsed="1"/>
     <w:lsdException w:name="Table Grid" w:uiPriority="39"/>
+    <w:lsdException w:name="Table Theme" w:semiHidden="1" w:unhideWhenUsed="1"/>
     <w:lsdException w:name="Placeholder Text" w:semiHidden="1"/>
     <w:lsdException w:name="No Spacing" w:uiPriority="1" w:qFormat="1"/>
     <w:lsdException w:name="Light Shading" w:uiPriority="60"/>

</xml_diff>

<commit_message>
Started to add amazon
</commit_message>
<xml_diff>
--- a/Benjamin Lawrence Resume (Duke).docx
+++ b/Benjamin Lawrence Resume (Duke).docx
@@ -19,7 +19,18 @@
           <w:sz w:val="72"/>
           <w:szCs w:val="72"/>
         </w:rPr>
-        <w:t>Benjamin Lawrence</w:t>
+        <w:t>Benjamin La</w:t>
+      </w:r>
+      <w:bookmarkStart w:id="0" w:name="_GoBack"/>
+      <w:bookmarkEnd w:id="0"/>
+      <w:r>
+        <w:rPr>
+          <w:rFonts w:ascii="Calibri" w:hAnsi="Calibri" w:cs="Times New Roman"/>
+          <w:color w:val="CE1C00"/>
+          <w:sz w:val="72"/>
+          <w:szCs w:val="72"/>
+        </w:rPr>
+        <w:t>wrence</w:t>
       </w:r>
     </w:p>
     <w:p>
@@ -106,7 +117,7 @@
               </wp:anchor>
             </w:drawing>
           </mc:Choice>
-          <mc:Fallback xmlns:mo="http://schemas.microsoft.com/office/mac/office/2008/main" xmlns:mv="urn:schemas-microsoft-com:mac:vml">
+          <mc:Fallback xmlns:mv="urn:schemas-microsoft-com:mac:vml" xmlns:mo="http://schemas.microsoft.com/office/mac/office/2008/main">
             <w:pict>
               <v:rect w14:anchorId="29D15F6C" id="Rectangle 2" o:spid="_x0000_s1026" style="position:absolute;margin-left:18.8pt;margin-top:14.35pt;width:7in;height:5pt;z-index:251659264;visibility:visible;mso-wrap-style:square;mso-height-percent:0;mso-wrap-distance-left:9pt;mso-wrap-distance-top:0;mso-wrap-distance-right:9pt;mso-wrap-distance-bottom:0;mso-position-horizontal:absolute;mso-position-horizontal-relative:margin;mso-position-vertical:absolute;mso-position-vertical-relative:text;mso-height-percent:0;mso-height-relative:margin;v-text-anchor:middle" o:gfxdata="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" fillcolor="black [3200]" strokecolor="black [1600]" strokeweight="1pt">
                 <w10:wrap type="through" anchorx="margin"/>
@@ -296,7 +307,7 @@
           <w:sz w:val="22"/>
           <w:szCs w:val="22"/>
         </w:rPr>
-        <w:t>GPA: 3.7</w:t>
+        <w:t>GPA: 3.</w:t>
       </w:r>
       <w:r>
         <w:rPr>
@@ -304,7 +315,7 @@
           <w:sz w:val="22"/>
           <w:szCs w:val="22"/>
         </w:rPr>
-        <w:t>09</w:t>
+        <w:t>688</w:t>
       </w:r>
       <w:r>
         <w:rPr>
@@ -398,6 +409,14 @@
           <w:sz w:val="22"/>
           <w:szCs w:val="22"/>
         </w:rPr>
+        <w:t xml:space="preserve">Computer Network Architecture, </w:t>
+      </w:r>
+      <w:r>
+        <w:rPr>
+          <w:rFonts w:ascii="Calibri" w:eastAsia="Times New Roman" w:hAnsi="Calibri" w:cs="Times New Roman"/>
+          <w:sz w:val="22"/>
+          <w:szCs w:val="22"/>
+        </w:rPr>
         <w:t>Linear A</w:t>
       </w:r>
       <w:r>
@@ -526,7 +545,7 @@
           <w:sz w:val="22"/>
           <w:szCs w:val="22"/>
         </w:rPr>
-        <w:t>, Fields and Waves, Computer Networks</w:t>
+        <w:t>, Fields and Waves</w:t>
       </w:r>
     </w:p>
     <w:p>
@@ -539,6 +558,16 @@
           <w:u w:val="single"/>
         </w:rPr>
       </w:pPr>
+      <w:r>
+        <w:rPr>
+          <w:rFonts w:ascii="Calibri" w:hAnsi="Calibri" w:cs="Times New Roman"/>
+          <w:color w:val="CE1C00"/>
+          <w:sz w:val="22"/>
+          <w:szCs w:val="22"/>
+          <w:u w:val="single"/>
+        </w:rPr>
+        <w:t xml:space="preserve">WORK </w:t>
+      </w:r>
       <w:r>
         <w:rPr>
           <w:rFonts w:ascii="Calibri" w:hAnsi="Calibri" w:cs="Times New Roman"/>
@@ -732,7 +761,21 @@
           <w:sz w:val="22"/>
           <w:szCs w:val="22"/>
         </w:rPr>
-        <w:t xml:space="preserve">Maintained and used the Zing and Fusion laser engravers and the </w:t>
+        <w:t xml:space="preserve">Maintained and used the </w:t>
+      </w:r>
+      <w:r>
+        <w:rPr>
+          <w:sz w:val="22"/>
+          <w:szCs w:val="22"/>
+        </w:rPr>
+        <w:t xml:space="preserve">Epilog </w:t>
+      </w:r>
+      <w:r>
+        <w:rPr>
+          <w:sz w:val="22"/>
+          <w:szCs w:val="22"/>
+        </w:rPr>
+        <w:t xml:space="preserve">Zing and Fusion laser engravers and the </w:t>
       </w:r>
       <w:proofErr w:type="spellStart"/>
       <w:r>
@@ -963,7 +1006,35 @@
           <w:sz w:val="22"/>
           <w:szCs w:val="22"/>
         </w:rPr>
-        <w:t>Ran the online Advanced User training course which teaches Patrons how to care for 3D printers and use Duke’s online system for submitting prints and reserving printers</w:t>
+        <w:t xml:space="preserve">Ran the online Advanced User </w:t>
+      </w:r>
+      <w:r>
+        <w:rPr>
+          <w:sz w:val="22"/>
+          <w:szCs w:val="22"/>
+        </w:rPr>
+        <w:t>T</w:t>
+      </w:r>
+      <w:r>
+        <w:rPr>
+          <w:sz w:val="22"/>
+          <w:szCs w:val="22"/>
+        </w:rPr>
+        <w:t xml:space="preserve">raining </w:t>
+      </w:r>
+      <w:r>
+        <w:rPr>
+          <w:sz w:val="22"/>
+          <w:szCs w:val="22"/>
+        </w:rPr>
+        <w:t>C</w:t>
+      </w:r>
+      <w:r>
+        <w:rPr>
+          <w:sz w:val="22"/>
+          <w:szCs w:val="22"/>
+        </w:rPr>
+        <w:t>ourse which teaches Patrons how to care for 3D printers and use Duke’s online system for submitting prints and reserving printers</w:t>
       </w:r>
     </w:p>
     <w:p>
@@ -1042,7 +1113,7 @@
           <w:sz w:val="22"/>
           <w:szCs w:val="22"/>
         </w:rPr>
-        <w:t xml:space="preserve"> Team</w:t>
+        <w:t xml:space="preserve"> </w:t>
       </w:r>
       <w:r>
         <w:rPr>
@@ -1051,8 +1122,9 @@
           <w:sz w:val="22"/>
           <w:szCs w:val="22"/>
         </w:rPr>
-        <w:t xml:space="preserve"> </w:t>
-      </w:r>
+        <w:t xml:space="preserve">Design </w:t>
+      </w:r>
+      <w:proofErr w:type="spellStart"/>
       <w:r>
         <w:rPr>
           <w:rFonts w:ascii="Calibri" w:hAnsi="Calibri" w:cs="Times New Roman"/>
@@ -1060,8 +1132,18 @@
           <w:sz w:val="22"/>
           <w:szCs w:val="22"/>
         </w:rPr>
-        <w:t>Member</w:t>
-      </w:r>
+        <w:t>Enignee</w:t>
+      </w:r>
+      <w:r>
+        <w:rPr>
+          <w:rFonts w:ascii="Calibri" w:hAnsi="Calibri" w:cs="Times New Roman"/>
+          <w:b/>
+          <w:sz w:val="22"/>
+          <w:szCs w:val="22"/>
+        </w:rPr>
+        <w:t>r</w:t>
+      </w:r>
+      <w:proofErr w:type="spellEnd"/>
       <w:r>
         <w:rPr>
           <w:rFonts w:ascii="Calibri" w:hAnsi="Calibri" w:cs="Times New Roman"/>
@@ -1154,6 +1236,13 @@
         </w:rPr>
         <w:t>Promoted from General Student Manager to member of the research team</w:t>
       </w:r>
+      <w:r>
+        <w:rPr>
+          <w:sz w:val="22"/>
+          <w:szCs w:val="22"/>
+        </w:rPr>
+        <w:t>s</w:t>
+      </w:r>
     </w:p>
     <w:p>
       <w:pPr>
@@ -1172,7 +1261,7 @@
           <w:sz w:val="22"/>
           <w:szCs w:val="22"/>
         </w:rPr>
-        <w:t>Helping</w:t>
+        <w:t>Helped</w:t>
       </w:r>
       <w:r>
         <w:rPr>
@@ -1227,7 +1316,7 @@
           <w:sz w:val="22"/>
           <w:szCs w:val="22"/>
         </w:rPr>
-        <w:t xml:space="preserve">Chosen as the team member to teach a class on the Linux OS and </w:t>
+        <w:t xml:space="preserve">Chosen as the team member to teach a class on Linux and </w:t>
       </w:r>
       <w:proofErr w:type="spellStart"/>
       <w:r>
@@ -1243,7 +1332,21 @@
           <w:sz w:val="22"/>
           <w:szCs w:val="22"/>
         </w:rPr>
-        <w:t xml:space="preserve"> and its applications</w:t>
+        <w:t xml:space="preserve"> and </w:t>
+      </w:r>
+      <w:r>
+        <w:rPr>
+          <w:sz w:val="22"/>
+          <w:szCs w:val="22"/>
+        </w:rPr>
+        <w:t>their</w:t>
+      </w:r>
+      <w:r>
+        <w:rPr>
+          <w:sz w:val="22"/>
+          <w:szCs w:val="22"/>
+        </w:rPr>
+        <w:t xml:space="preserve"> applications</w:t>
       </w:r>
     </w:p>
     <w:p>
@@ -1263,14 +1366,14 @@
           <w:sz w:val="22"/>
           <w:szCs w:val="22"/>
         </w:rPr>
-        <w:t>Maintain</w:t>
-      </w:r>
-      <w:r>
-        <w:rPr>
-          <w:sz w:val="22"/>
-          <w:szCs w:val="22"/>
-        </w:rPr>
-        <w:t xml:space="preserve"> and use the ProJet MJP 3600 Series, Stratasys J750 3D Printer, </w:t>
+        <w:t>Maintained</w:t>
+      </w:r>
+      <w:r>
+        <w:rPr>
+          <w:sz w:val="22"/>
+          <w:szCs w:val="22"/>
+        </w:rPr>
+        <w:t xml:space="preserve"> and use the ProJet MJP 3600 Series, Stratasys J750, </w:t>
       </w:r>
       <w:proofErr w:type="spellStart"/>
       <w:r>
@@ -1302,7 +1405,7 @@
           <w:sz w:val="22"/>
           <w:szCs w:val="22"/>
         </w:rPr>
-        <w:t xml:space="preserve"> XLT 3+ 3D printer, </w:t>
+        <w:t xml:space="preserve"> XLT 3+ 3D, </w:t>
       </w:r>
       <w:proofErr w:type="spellStart"/>
       <w:r>
@@ -1318,7 +1421,7 @@
           <w:sz w:val="22"/>
           <w:szCs w:val="22"/>
         </w:rPr>
-        <w:t xml:space="preserve"> Form 2 printers, and </w:t>
+        <w:t xml:space="preserve"> Form 2, and </w:t>
       </w:r>
       <w:r>
         <w:rPr>
@@ -1341,7 +1444,28 @@
           <w:sz w:val="22"/>
           <w:szCs w:val="22"/>
         </w:rPr>
-        <w:t xml:space="preserve"> IRIS HD paper printer, </w:t>
+        <w:t xml:space="preserve"> IRIS HD</w:t>
+      </w:r>
+      <w:r>
+        <w:rPr>
+          <w:sz w:val="22"/>
+          <w:szCs w:val="22"/>
+        </w:rPr>
+        <w:t xml:space="preserve"> 3D printers</w:t>
+      </w:r>
+      <w:r>
+        <w:rPr>
+          <w:sz w:val="22"/>
+          <w:szCs w:val="22"/>
+        </w:rPr>
+        <w:t>, along with</w:t>
+      </w:r>
+      <w:r>
+        <w:rPr>
+          <w:sz w:val="22"/>
+          <w:szCs w:val="22"/>
+        </w:rPr>
+        <w:t xml:space="preserve"> </w:t>
       </w:r>
       <w:r>
         <w:rPr>
@@ -1396,7 +1520,7 @@
           <w:sz w:val="22"/>
           <w:szCs w:val="22"/>
         </w:rPr>
-        <w:t>s</w:t>
+        <w:t>d</w:t>
       </w:r>
       <w:r>
         <w:rPr>
@@ -1530,7 +1654,23 @@
           <w:sz w:val="22"/>
           <w:szCs w:val="22"/>
         </w:rPr>
-        <w:t xml:space="preserve"> Team Member to Student Manager of </w:t>
+        <w:t xml:space="preserve"> </w:t>
+      </w:r>
+      <w:r>
+        <w:rPr>
+          <w:rFonts w:ascii="Calibri" w:hAnsi="Calibri" w:cs="Times New Roman"/>
+          <w:sz w:val="22"/>
+          <w:szCs w:val="22"/>
+        </w:rPr>
+        <w:t>Design Engineer</w:t>
+      </w:r>
+      <w:r>
+        <w:rPr>
+          <w:rFonts w:ascii="Calibri" w:hAnsi="Calibri" w:cs="Times New Roman"/>
+          <w:sz w:val="22"/>
+          <w:szCs w:val="22"/>
+        </w:rPr>
+        <w:t xml:space="preserve"> to Student Manager of </w:t>
       </w:r>
       <w:r>
         <w:rPr>
@@ -1589,8 +1729,6 @@
         </w:rPr>
         <w:t>four</w:t>
       </w:r>
-      <w:bookmarkStart w:id="0" w:name="_GoBack"/>
-      <w:bookmarkEnd w:id="0"/>
       <w:r>
         <w:rPr>
           <w:rFonts w:ascii="Calibri" w:hAnsi="Calibri" w:cs="Times New Roman"/>
@@ -1638,7 +1776,15 @@
           <w:sz w:val="22"/>
           <w:szCs w:val="22"/>
         </w:rPr>
-        <w:t>Hold Biweekly meetings with Professors and researchers to discuss manufacturing of specialized research parts</w:t>
+        <w:t>Have weekly</w:t>
+      </w:r>
+      <w:r>
+        <w:rPr>
+          <w:rFonts w:ascii="Calibri" w:hAnsi="Calibri" w:cs="Times New Roman"/>
+          <w:sz w:val="22"/>
+          <w:szCs w:val="22"/>
+        </w:rPr>
+        <w:t xml:space="preserve"> meetings with Professors and researchers to discuss manufacturing of specialized research parts</w:t>
       </w:r>
     </w:p>
     <w:p>
@@ -1668,6 +1814,121 @@
       <w:pPr>
         <w:rPr>
           <w:rFonts w:ascii="Calibri" w:hAnsi="Calibri" w:cs="Times New Roman"/>
+          <w:b/>
+          <w:sz w:val="22"/>
+          <w:szCs w:val="22"/>
+        </w:rPr>
+      </w:pPr>
+      <w:r>
+        <w:rPr>
+          <w:rFonts w:ascii="Calibri" w:hAnsi="Calibri" w:cs="Times New Roman"/>
+          <w:b/>
+          <w:sz w:val="22"/>
+          <w:szCs w:val="22"/>
+        </w:rPr>
+        <w:t>Amazon Software Development Engineering Intern (May 2019 – August 2019)</w:t>
+      </w:r>
+    </w:p>
+    <w:p>
+      <w:pPr>
+        <w:pStyle w:val="ListParagraph"/>
+        <w:numPr>
+          <w:ilvl w:val="0"/>
+          <w:numId w:val="18"/>
+        </w:numPr>
+        <w:rPr>
+          <w:rFonts w:ascii="Calibri" w:hAnsi="Calibri" w:cs="Times New Roman"/>
+          <w:b/>
+          <w:sz w:val="22"/>
+          <w:szCs w:val="22"/>
+        </w:rPr>
+      </w:pPr>
+      <w:r>
+        <w:rPr>
+          <w:rFonts w:ascii="Calibri" w:hAnsi="Calibri" w:cs="Times New Roman"/>
+          <w:bCs/>
+          <w:sz w:val="22"/>
+          <w:szCs w:val="22"/>
+        </w:rPr>
+        <w:t>Used React.js to create a front-end page on an internal service tool to access log files from production servers</w:t>
+      </w:r>
+    </w:p>
+    <w:p>
+      <w:pPr>
+        <w:pStyle w:val="ListParagraph"/>
+        <w:numPr>
+          <w:ilvl w:val="0"/>
+          <w:numId w:val="18"/>
+        </w:numPr>
+        <w:rPr>
+          <w:rFonts w:ascii="Calibri" w:hAnsi="Calibri" w:cs="Times New Roman"/>
+          <w:b/>
+          <w:sz w:val="22"/>
+          <w:szCs w:val="22"/>
+        </w:rPr>
+      </w:pPr>
+      <w:r>
+        <w:rPr>
+          <w:rFonts w:ascii="Calibri" w:hAnsi="Calibri" w:cs="Times New Roman"/>
+          <w:bCs/>
+          <w:sz w:val="22"/>
+          <w:szCs w:val="22"/>
+        </w:rPr>
+        <w:t>Used Python to create the backend API to query logs</w:t>
+      </w:r>
+    </w:p>
+    <w:p>
+      <w:pPr>
+        <w:pStyle w:val="ListParagraph"/>
+        <w:numPr>
+          <w:ilvl w:val="0"/>
+          <w:numId w:val="18"/>
+        </w:numPr>
+        <w:rPr>
+          <w:rFonts w:ascii="Calibri" w:hAnsi="Calibri" w:cs="Times New Roman"/>
+          <w:b/>
+          <w:sz w:val="22"/>
+          <w:szCs w:val="22"/>
+        </w:rPr>
+      </w:pPr>
+      <w:r>
+        <w:rPr>
+          <w:rFonts w:ascii="Calibri" w:hAnsi="Calibri" w:cs="Times New Roman"/>
+          <w:bCs/>
+          <w:sz w:val="22"/>
+          <w:szCs w:val="22"/>
+        </w:rPr>
+        <w:t>Created configuration files and set up permissions to read and write log files on the server side</w:t>
+      </w:r>
+    </w:p>
+    <w:p>
+      <w:pPr>
+        <w:pStyle w:val="ListParagraph"/>
+        <w:numPr>
+          <w:ilvl w:val="0"/>
+          <w:numId w:val="18"/>
+        </w:numPr>
+        <w:rPr>
+          <w:rFonts w:ascii="Calibri" w:hAnsi="Calibri" w:cs="Times New Roman"/>
+          <w:b/>
+          <w:sz w:val="22"/>
+          <w:szCs w:val="22"/>
+        </w:rPr>
+      </w:pPr>
+      <w:r>
+        <w:rPr>
+          <w:rFonts w:ascii="Calibri" w:hAnsi="Calibri" w:cs="Times New Roman"/>
+          <w:bCs/>
+          <w:sz w:val="22"/>
+          <w:szCs w:val="22"/>
+        </w:rPr>
+        <w:t xml:space="preserve"> </w:t>
+      </w:r>
+    </w:p>
+    <w:p>
+      <w:pPr>
+        <w:rPr>
+          <w:rFonts w:ascii="Calibri" w:hAnsi="Calibri" w:cs="Times New Roman"/>
           <w:color w:val="CE1C00"/>
           <w:sz w:val="22"/>
           <w:szCs w:val="22"/>
@@ -1829,6 +2090,7 @@
           <w:szCs w:val="22"/>
           <w:u w:val="single"/>
         </w:rPr>
+        <w:lastRenderedPageBreak/>
         <w:t>ADDITIONAL INFORMATION</w:t>
       </w:r>
     </w:p>
@@ -2592,6 +2854,119 @@
     </w:lvl>
   </w:abstractNum>
   <w:abstractNum w:abstractNumId="4" w15:restartNumberingAfterBreak="0">
+    <w:nsid w:val="27C61ED1"/>
+    <w:multiLevelType w:val="hybridMultilevel"/>
+    <w:tmpl w:val="DEFAE148"/>
+    <w:lvl w:ilvl="0" w:tplc="04090001">
+      <w:start w:val="1"/>
+      <w:numFmt w:val="bullet"/>
+      <w:lvlText w:val=""/>
+      <w:lvlJc w:val="left"/>
+      <w:pPr>
+        <w:ind w:left="720" w:hanging="360"/>
+      </w:pPr>
+      <w:rPr>
+        <w:rFonts w:ascii="Symbol" w:hAnsi="Symbol" w:hint="default"/>
+      </w:rPr>
+    </w:lvl>
+    <w:lvl w:ilvl="1" w:tplc="04090003" w:tentative="1">
+      <w:start w:val="1"/>
+      <w:numFmt w:val="bullet"/>
+      <w:lvlText w:val="o"/>
+      <w:lvlJc w:val="left"/>
+      <w:pPr>
+        <w:ind w:left="1440" w:hanging="360"/>
+      </w:pPr>
+      <w:rPr>
+        <w:rFonts w:ascii="Courier New" w:hAnsi="Courier New" w:cs="Courier New" w:hint="default"/>
+      </w:rPr>
+    </w:lvl>
+    <w:lvl w:ilvl="2" w:tplc="04090005" w:tentative="1">
+      <w:start w:val="1"/>
+      <w:numFmt w:val="bullet"/>
+      <w:lvlText w:val=""/>
+      <w:lvlJc w:val="left"/>
+      <w:pPr>
+        <w:ind w:left="2160" w:hanging="360"/>
+      </w:pPr>
+      <w:rPr>
+        <w:rFonts w:ascii="Wingdings" w:hAnsi="Wingdings" w:hint="default"/>
+      </w:rPr>
+    </w:lvl>
+    <w:lvl w:ilvl="3" w:tplc="04090001" w:tentative="1">
+      <w:start w:val="1"/>
+      <w:numFmt w:val="bullet"/>
+      <w:lvlText w:val=""/>
+      <w:lvlJc w:val="left"/>
+      <w:pPr>
+        <w:ind w:left="2880" w:hanging="360"/>
+      </w:pPr>
+      <w:rPr>
+        <w:rFonts w:ascii="Symbol" w:hAnsi="Symbol" w:hint="default"/>
+      </w:rPr>
+    </w:lvl>
+    <w:lvl w:ilvl="4" w:tplc="04090003" w:tentative="1">
+      <w:start w:val="1"/>
+      <w:numFmt w:val="bullet"/>
+      <w:lvlText w:val="o"/>
+      <w:lvlJc w:val="left"/>
+      <w:pPr>
+        <w:ind w:left="3600" w:hanging="360"/>
+      </w:pPr>
+      <w:rPr>
+        <w:rFonts w:ascii="Courier New" w:hAnsi="Courier New" w:cs="Courier New" w:hint="default"/>
+      </w:rPr>
+    </w:lvl>
+    <w:lvl w:ilvl="5" w:tplc="04090005" w:tentative="1">
+      <w:start w:val="1"/>
+      <w:numFmt w:val="bullet"/>
+      <w:lvlText w:val=""/>
+      <w:lvlJc w:val="left"/>
+      <w:pPr>
+        <w:ind w:left="4320" w:hanging="360"/>
+      </w:pPr>
+      <w:rPr>
+        <w:rFonts w:ascii="Wingdings" w:hAnsi="Wingdings" w:hint="default"/>
+      </w:rPr>
+    </w:lvl>
+    <w:lvl w:ilvl="6" w:tplc="04090001" w:tentative="1">
+      <w:start w:val="1"/>
+      <w:numFmt w:val="bullet"/>
+      <w:lvlText w:val=""/>
+      <w:lvlJc w:val="left"/>
+      <w:pPr>
+        <w:ind w:left="5040" w:hanging="360"/>
+      </w:pPr>
+      <w:rPr>
+        <w:rFonts w:ascii="Symbol" w:hAnsi="Symbol" w:hint="default"/>
+      </w:rPr>
+    </w:lvl>
+    <w:lvl w:ilvl="7" w:tplc="04090003" w:tentative="1">
+      <w:start w:val="1"/>
+      <w:numFmt w:val="bullet"/>
+      <w:lvlText w:val="o"/>
+      <w:lvlJc w:val="left"/>
+      <w:pPr>
+        <w:ind w:left="5760" w:hanging="360"/>
+      </w:pPr>
+      <w:rPr>
+        <w:rFonts w:ascii="Courier New" w:hAnsi="Courier New" w:cs="Courier New" w:hint="default"/>
+      </w:rPr>
+    </w:lvl>
+    <w:lvl w:ilvl="8" w:tplc="04090005" w:tentative="1">
+      <w:start w:val="1"/>
+      <w:numFmt w:val="bullet"/>
+      <w:lvlText w:val=""/>
+      <w:lvlJc w:val="left"/>
+      <w:pPr>
+        <w:ind w:left="6480" w:hanging="360"/>
+      </w:pPr>
+      <w:rPr>
+        <w:rFonts w:ascii="Wingdings" w:hAnsi="Wingdings" w:hint="default"/>
+      </w:rPr>
+    </w:lvl>
+  </w:abstractNum>
+  <w:abstractNum w:abstractNumId="5" w15:restartNumberingAfterBreak="0">
     <w:nsid w:val="29D102B4"/>
     <w:multiLevelType w:val="multilevel"/>
     <w:tmpl w:val="708290F4"/>
@@ -2740,7 +3115,7 @@
       </w:rPr>
     </w:lvl>
   </w:abstractNum>
-  <w:abstractNum w:abstractNumId="5" w15:restartNumberingAfterBreak="0">
+  <w:abstractNum w:abstractNumId="6" w15:restartNumberingAfterBreak="0">
     <w:nsid w:val="2AFA67F2"/>
     <w:multiLevelType w:val="multilevel"/>
     <w:tmpl w:val="F828AA16"/>
@@ -2889,7 +3264,7 @@
       </w:rPr>
     </w:lvl>
   </w:abstractNum>
-  <w:abstractNum w:abstractNumId="6" w15:restartNumberingAfterBreak="0">
+  <w:abstractNum w:abstractNumId="7" w15:restartNumberingAfterBreak="0">
     <w:nsid w:val="37295EC4"/>
     <w:multiLevelType w:val="multilevel"/>
     <w:tmpl w:val="9C9C7924"/>
@@ -3038,7 +3413,7 @@
       </w:rPr>
     </w:lvl>
   </w:abstractNum>
-  <w:abstractNum w:abstractNumId="7" w15:restartNumberingAfterBreak="0">
+  <w:abstractNum w:abstractNumId="8" w15:restartNumberingAfterBreak="0">
     <w:nsid w:val="384E4992"/>
     <w:multiLevelType w:val="hybridMultilevel"/>
     <w:tmpl w:val="61CC6D5C"/>
@@ -3151,7 +3526,7 @@
       </w:rPr>
     </w:lvl>
   </w:abstractNum>
-  <w:abstractNum w:abstractNumId="8" w15:restartNumberingAfterBreak="0">
+  <w:abstractNum w:abstractNumId="9" w15:restartNumberingAfterBreak="0">
     <w:nsid w:val="44621C8D"/>
     <w:multiLevelType w:val="hybridMultilevel"/>
     <w:tmpl w:val="219A8236"/>
@@ -3264,7 +3639,7 @@
       </w:rPr>
     </w:lvl>
   </w:abstractNum>
-  <w:abstractNum w:abstractNumId="9" w15:restartNumberingAfterBreak="0">
+  <w:abstractNum w:abstractNumId="10" w15:restartNumberingAfterBreak="0">
     <w:nsid w:val="4BEB32EB"/>
     <w:multiLevelType w:val="multilevel"/>
     <w:tmpl w:val="51FCA5C2"/>
@@ -3413,7 +3788,7 @@
       </w:rPr>
     </w:lvl>
   </w:abstractNum>
-  <w:abstractNum w:abstractNumId="10" w15:restartNumberingAfterBreak="0">
+  <w:abstractNum w:abstractNumId="11" w15:restartNumberingAfterBreak="0">
     <w:nsid w:val="500E6DFD"/>
     <w:multiLevelType w:val="multilevel"/>
     <w:tmpl w:val="9D240314"/>
@@ -3562,7 +3937,7 @@
       </w:rPr>
     </w:lvl>
   </w:abstractNum>
-  <w:abstractNum w:abstractNumId="11" w15:restartNumberingAfterBreak="0">
+  <w:abstractNum w:abstractNumId="12" w15:restartNumberingAfterBreak="0">
     <w:nsid w:val="54904D99"/>
     <w:multiLevelType w:val="multilevel"/>
     <w:tmpl w:val="708290F4"/>
@@ -3711,7 +4086,7 @@
       </w:rPr>
     </w:lvl>
   </w:abstractNum>
-  <w:abstractNum w:abstractNumId="12" w15:restartNumberingAfterBreak="0">
+  <w:abstractNum w:abstractNumId="13" w15:restartNumberingAfterBreak="0">
     <w:nsid w:val="604B5CA3"/>
     <w:multiLevelType w:val="multilevel"/>
     <w:tmpl w:val="589A6AE2"/>
@@ -3860,7 +4235,7 @@
       </w:rPr>
     </w:lvl>
   </w:abstractNum>
-  <w:abstractNum w:abstractNumId="13" w15:restartNumberingAfterBreak="0">
+  <w:abstractNum w:abstractNumId="14" w15:restartNumberingAfterBreak="0">
     <w:nsid w:val="6E127EB3"/>
     <w:multiLevelType w:val="hybridMultilevel"/>
     <w:tmpl w:val="FAA8BFB4"/>
@@ -3973,7 +4348,7 @@
       </w:rPr>
     </w:lvl>
   </w:abstractNum>
-  <w:abstractNum w:abstractNumId="14" w15:restartNumberingAfterBreak="0">
+  <w:abstractNum w:abstractNumId="15" w15:restartNumberingAfterBreak="0">
     <w:nsid w:val="6F4E4DBF"/>
     <w:multiLevelType w:val="hybridMultilevel"/>
     <w:tmpl w:val="C638E86A"/>
@@ -4086,7 +4461,7 @@
       </w:rPr>
     </w:lvl>
   </w:abstractNum>
-  <w:abstractNum w:abstractNumId="15" w15:restartNumberingAfterBreak="0">
+  <w:abstractNum w:abstractNumId="16" w15:restartNumberingAfterBreak="0">
     <w:nsid w:val="76515613"/>
     <w:multiLevelType w:val="multilevel"/>
     <w:tmpl w:val="D4B6D862"/>
@@ -4235,7 +4610,7 @@
       </w:rPr>
     </w:lvl>
   </w:abstractNum>
-  <w:abstractNum w:abstractNumId="16" w15:restartNumberingAfterBreak="0">
+  <w:abstractNum w:abstractNumId="17" w15:restartNumberingAfterBreak="0">
     <w:nsid w:val="7F9E3217"/>
     <w:multiLevelType w:val="hybridMultilevel"/>
     <w:tmpl w:val="BEFAF8C4"/>
@@ -4349,55 +4724,58 @@
     </w:lvl>
   </w:abstractNum>
   <w:num w:numId="1">
-    <w:abstractNumId w:val="15"/>
+    <w:abstractNumId w:val="16"/>
   </w:num>
   <w:num w:numId="2">
+    <w:abstractNumId w:val="12"/>
+  </w:num>
+  <w:num w:numId="3">
+    <w:abstractNumId w:val="6"/>
+  </w:num>
+  <w:num w:numId="4">
+    <w:abstractNumId w:val="10"/>
+  </w:num>
+  <w:num w:numId="5">
     <w:abstractNumId w:val="11"/>
   </w:num>
-  <w:num w:numId="3">
+  <w:num w:numId="6">
+    <w:abstractNumId w:val="7"/>
+  </w:num>
+  <w:num w:numId="7">
+    <w:abstractNumId w:val="13"/>
+  </w:num>
+  <w:num w:numId="8">
+    <w:abstractNumId w:val="9"/>
+  </w:num>
+  <w:num w:numId="9">
     <w:abstractNumId w:val="5"/>
   </w:num>
-  <w:num w:numId="4">
-    <w:abstractNumId w:val="9"/>
-  </w:num>
-  <w:num w:numId="5">
-    <w:abstractNumId w:val="10"/>
-  </w:num>
-  <w:num w:numId="6">
-    <w:abstractNumId w:val="6"/>
-  </w:num>
-  <w:num w:numId="7">
-    <w:abstractNumId w:val="12"/>
-  </w:num>
-  <w:num w:numId="8">
+  <w:num w:numId="10">
     <w:abstractNumId w:val="8"/>
-  </w:num>
-  <w:num w:numId="9">
-    <w:abstractNumId w:val="4"/>
-  </w:num>
-  <w:num w:numId="10">
-    <w:abstractNumId w:val="7"/>
   </w:num>
   <w:num w:numId="11">
     <w:abstractNumId w:val="2"/>
   </w:num>
   <w:num w:numId="12">
-    <w:abstractNumId w:val="14"/>
+    <w:abstractNumId w:val="15"/>
   </w:num>
   <w:num w:numId="13">
     <w:abstractNumId w:val="0"/>
   </w:num>
   <w:num w:numId="14">
-    <w:abstractNumId w:val="13"/>
+    <w:abstractNumId w:val="14"/>
   </w:num>
   <w:num w:numId="15">
     <w:abstractNumId w:val="3"/>
   </w:num>
   <w:num w:numId="16">
-    <w:abstractNumId w:val="16"/>
+    <w:abstractNumId w:val="17"/>
   </w:num>
   <w:num w:numId="17">
     <w:abstractNumId w:val="1"/>
+  </w:num>
+  <w:num w:numId="18">
+    <w:abstractNumId w:val="4"/>
   </w:num>
 </w:numbering>
 </file>

</xml_diff>

<commit_message>
Added Fall 2019 Courses
</commit_message>
<xml_diff>
--- a/Benjamin Lawrence Resume (Duke).docx
+++ b/Benjamin Lawrence Resume (Duke).docx
@@ -106,7 +106,7 @@
               </wp:anchor>
             </w:drawing>
           </mc:Choice>
-          <mc:Fallback xmlns:mv="urn:schemas-microsoft-com:mac:vml" xmlns:mo="http://schemas.microsoft.com/office/mac/office/2008/main">
+          <mc:Fallback xmlns:mo="http://schemas.microsoft.com/office/mac/office/2008/main" xmlns:mv="urn:schemas-microsoft-com:mac:vml">
             <w:pict>
               <v:rect w14:anchorId="29D15F6C" id="Rectangle 2" o:spid="_x0000_s1026" style="position:absolute;margin-left:18.8pt;margin-top:14.35pt;width:7in;height:5pt;z-index:251659264;visibility:visible;mso-wrap-style:square;mso-height-percent:0;mso-wrap-distance-left:9pt;mso-wrap-distance-top:0;mso-wrap-distance-right:9pt;mso-wrap-distance-bottom:0;mso-position-horizontal:absolute;mso-position-horizontal-relative:margin;mso-position-vertical:absolute;mso-position-vertical-relative:text;mso-height-percent:0;mso-height-relative:margin;v-text-anchor:middle" o:gfxdata="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" fillcolor="black [3200]" strokecolor="black [1600]" strokeweight="1pt">
                 <w10:wrap type="through" anchorx="margin"/>
@@ -318,7 +318,7 @@
           <w:sz w:val="22"/>
           <w:szCs w:val="22"/>
         </w:rPr>
-        <w:t xml:space="preserve">Relevant Coursework: </w:t>
+        <w:t>Relevant Coursework</w:t>
       </w:r>
       <w:r>
         <w:rPr>
@@ -326,6 +326,14 @@
           <w:sz w:val="22"/>
           <w:szCs w:val="22"/>
         </w:rPr>
+        <w:t xml:space="preserve">: </w:t>
+      </w:r>
+      <w:r>
+        <w:rPr>
+          <w:rFonts w:ascii="Calibri" w:eastAsia="Times New Roman" w:hAnsi="Calibri" w:cs="Times New Roman"/>
+          <w:sz w:val="22"/>
+          <w:szCs w:val="22"/>
+        </w:rPr>
         <w:t>Data</w:t>
       </w:r>
       <w:r>
@@ -350,7 +358,7 @@
           <w:sz w:val="22"/>
           <w:szCs w:val="22"/>
         </w:rPr>
-        <w:t>Computer A</w:t>
+        <w:t>Operating S</w:t>
       </w:r>
       <w:r>
         <w:rPr>
@@ -358,7 +366,7 @@
           <w:sz w:val="22"/>
           <w:szCs w:val="22"/>
         </w:rPr>
-        <w:t xml:space="preserve">rchitecture, </w:t>
+        <w:t xml:space="preserve">ystems, </w:t>
       </w:r>
       <w:r>
         <w:rPr>
@@ -366,7 +374,7 @@
           <w:sz w:val="22"/>
           <w:szCs w:val="22"/>
         </w:rPr>
-        <w:t>Operating S</w:t>
+        <w:t>Computer Network Architecture</w:t>
       </w:r>
       <w:r>
         <w:rPr>
@@ -374,7 +382,7 @@
           <w:sz w:val="22"/>
           <w:szCs w:val="22"/>
         </w:rPr>
-        <w:t xml:space="preserve">ystems, </w:t>
+        <w:t xml:space="preserve">, </w:t>
       </w:r>
       <w:r>
         <w:rPr>
@@ -382,7 +390,7 @@
           <w:sz w:val="22"/>
           <w:szCs w:val="22"/>
         </w:rPr>
-        <w:t xml:space="preserve">Computer Network Architecture, </w:t>
+        <w:t>Digital S</w:t>
       </w:r>
       <w:r>
         <w:rPr>
@@ -390,7 +398,7 @@
           <w:sz w:val="22"/>
           <w:szCs w:val="22"/>
         </w:rPr>
-        <w:t>Linear A</w:t>
+        <w:t>ystems</w:t>
       </w:r>
       <w:r>
         <w:rPr>
@@ -398,7 +406,7 @@
           <w:sz w:val="22"/>
           <w:szCs w:val="22"/>
         </w:rPr>
-        <w:t xml:space="preserve">lgebra, </w:t>
+        <w:t xml:space="preserve">, </w:t>
       </w:r>
       <w:r>
         <w:rPr>
@@ -406,7 +414,7 @@
           <w:sz w:val="22"/>
           <w:szCs w:val="22"/>
         </w:rPr>
-        <w:t>Probability, Differential Equations, Real A</w:t>
+        <w:t xml:space="preserve">Software Design and Implementation, Image and Video Processing, </w:t>
       </w:r>
       <w:r>
         <w:rPr>
@@ -414,7 +422,7 @@
           <w:sz w:val="22"/>
           <w:szCs w:val="22"/>
         </w:rPr>
-        <w:t xml:space="preserve">nalysis, </w:t>
+        <w:t>Optics and P</w:t>
       </w:r>
       <w:r>
         <w:rPr>
@@ -422,7 +430,7 @@
           <w:sz w:val="22"/>
           <w:szCs w:val="22"/>
         </w:rPr>
-        <w:t>Topological Data A</w:t>
+        <w:t>hotonics</w:t>
       </w:r>
       <w:r>
         <w:rPr>
@@ -430,7 +438,7 @@
           <w:sz w:val="22"/>
           <w:szCs w:val="22"/>
         </w:rPr>
-        <w:t xml:space="preserve">nalysis, </w:t>
+        <w:t>, Fields and Waves</w:t>
       </w:r>
       <w:r>
         <w:rPr>
@@ -438,7 +446,7 @@
           <w:sz w:val="22"/>
           <w:szCs w:val="22"/>
         </w:rPr>
-        <w:t>Signals and Systems, Microelectronic Devices and C</w:t>
+        <w:t xml:space="preserve">, </w:t>
       </w:r>
       <w:r>
         <w:rPr>
@@ -446,7 +454,7 @@
           <w:sz w:val="22"/>
           <w:szCs w:val="22"/>
         </w:rPr>
-        <w:t>ircuits</w:t>
+        <w:t>Computer Architecture,</w:t>
       </w:r>
       <w:r>
         <w:rPr>
@@ -454,6 +462,22 @@
           <w:sz w:val="22"/>
           <w:szCs w:val="22"/>
         </w:rPr>
+        <w:t xml:space="preserve"> </w:t>
+      </w:r>
+      <w:r>
+        <w:rPr>
+          <w:rFonts w:ascii="Calibri" w:eastAsia="Times New Roman" w:hAnsi="Calibri" w:cs="Times New Roman"/>
+          <w:sz w:val="22"/>
+          <w:szCs w:val="22"/>
+        </w:rPr>
+        <w:t>Signals and Systems, Microelectronic Devices and Circuits</w:t>
+      </w:r>
+      <w:r>
+        <w:rPr>
+          <w:rFonts w:ascii="Calibri" w:eastAsia="Times New Roman" w:hAnsi="Calibri" w:cs="Times New Roman"/>
+          <w:sz w:val="22"/>
+          <w:szCs w:val="22"/>
+        </w:rPr>
         <w:t xml:space="preserve">, </w:t>
       </w:r>
       <w:r>
@@ -462,7 +486,7 @@
           <w:sz w:val="22"/>
           <w:szCs w:val="22"/>
         </w:rPr>
-        <w:t>A</w:t>
+        <w:t>Linear Algebra, Probability, Differential Equations, Real Analysis, Topological Data Analysis</w:t>
       </w:r>
       <w:r>
         <w:rPr>
@@ -470,55 +494,7 @@
           <w:sz w:val="22"/>
           <w:szCs w:val="22"/>
         </w:rPr>
-        <w:t>lgorithms</w:t>
-      </w:r>
-      <w:r>
-        <w:rPr>
-          <w:rFonts w:ascii="Calibri" w:eastAsia="Times New Roman" w:hAnsi="Calibri" w:cs="Times New Roman"/>
-          <w:sz w:val="22"/>
-          <w:szCs w:val="22"/>
-        </w:rPr>
-        <w:t xml:space="preserve">, </w:t>
-      </w:r>
-      <w:r>
-        <w:rPr>
-          <w:rFonts w:ascii="Calibri" w:eastAsia="Times New Roman" w:hAnsi="Calibri" w:cs="Times New Roman"/>
-          <w:sz w:val="22"/>
-          <w:szCs w:val="22"/>
-        </w:rPr>
-        <w:t>Digital S</w:t>
-      </w:r>
-      <w:r>
-        <w:rPr>
-          <w:rFonts w:ascii="Calibri" w:eastAsia="Times New Roman" w:hAnsi="Calibri" w:cs="Times New Roman"/>
-          <w:sz w:val="22"/>
-          <w:szCs w:val="22"/>
-        </w:rPr>
-        <w:t>ystems</w:t>
-      </w:r>
-      <w:r>
-        <w:rPr>
-          <w:rFonts w:ascii="Calibri" w:eastAsia="Times New Roman" w:hAnsi="Calibri" w:cs="Times New Roman"/>
-          <w:sz w:val="22"/>
-          <w:szCs w:val="22"/>
-        </w:rPr>
-        <w:t>, Optics and P</w:t>
-      </w:r>
-      <w:r>
-        <w:rPr>
-          <w:rFonts w:ascii="Calibri" w:eastAsia="Times New Roman" w:hAnsi="Calibri" w:cs="Times New Roman"/>
-          <w:sz w:val="22"/>
-          <w:szCs w:val="22"/>
-        </w:rPr>
-        <w:t>hotonics</w:t>
-      </w:r>
-      <w:r>
-        <w:rPr>
-          <w:rFonts w:ascii="Calibri" w:eastAsia="Times New Roman" w:hAnsi="Calibri" w:cs="Times New Roman"/>
-          <w:sz w:val="22"/>
-          <w:szCs w:val="22"/>
-        </w:rPr>
-        <w:t>, Fields and Waves</w:t>
+        <w:t>, Financial Accounting, Engineering Systems Optimization and Economics</w:t>
       </w:r>
     </w:p>
     <w:p>
@@ -634,87 +610,7 @@
           <w:sz w:val="22"/>
           <w:szCs w:val="22"/>
         </w:rPr>
-        <w:t xml:space="preserve">Maintained and used 60 </w:t>
-      </w:r>
-      <w:proofErr w:type="spellStart"/>
-      <w:r>
-        <w:rPr>
-          <w:sz w:val="22"/>
-          <w:szCs w:val="22"/>
-        </w:rPr>
-        <w:t>Ultimaker</w:t>
-      </w:r>
-      <w:proofErr w:type="spellEnd"/>
-      <w:r>
-        <w:rPr>
-          <w:sz w:val="22"/>
-          <w:szCs w:val="22"/>
-        </w:rPr>
-        <w:t xml:space="preserve"> 3D printers including the </w:t>
-      </w:r>
-      <w:proofErr w:type="spellStart"/>
-      <w:r>
-        <w:rPr>
-          <w:sz w:val="22"/>
-          <w:szCs w:val="22"/>
-        </w:rPr>
-        <w:t>Ultimaker</w:t>
-      </w:r>
-      <w:proofErr w:type="spellEnd"/>
-      <w:r>
-        <w:rPr>
-          <w:sz w:val="22"/>
-          <w:szCs w:val="22"/>
-        </w:rPr>
-        <w:t xml:space="preserve"> 2+, </w:t>
-      </w:r>
-      <w:proofErr w:type="spellStart"/>
-      <w:r>
-        <w:rPr>
-          <w:sz w:val="22"/>
-          <w:szCs w:val="22"/>
-        </w:rPr>
-        <w:t>Ultimaker</w:t>
-      </w:r>
-      <w:proofErr w:type="spellEnd"/>
-      <w:r>
-        <w:rPr>
-          <w:sz w:val="22"/>
-          <w:szCs w:val="22"/>
-        </w:rPr>
-        <w:t xml:space="preserve"> 2+ Extended, </w:t>
-      </w:r>
-      <w:proofErr w:type="spellStart"/>
-      <w:r>
-        <w:rPr>
-          <w:sz w:val="22"/>
-          <w:szCs w:val="22"/>
-        </w:rPr>
-        <w:t>Ultimaker</w:t>
-      </w:r>
-      <w:proofErr w:type="spellEnd"/>
-      <w:r>
-        <w:rPr>
-          <w:sz w:val="22"/>
-          <w:szCs w:val="22"/>
-        </w:rPr>
-        <w:t xml:space="preserve"> 3, and </w:t>
-      </w:r>
-      <w:proofErr w:type="spellStart"/>
-      <w:r>
-        <w:rPr>
-          <w:sz w:val="22"/>
-          <w:szCs w:val="22"/>
-        </w:rPr>
-        <w:t>Ultimaker</w:t>
-      </w:r>
-      <w:proofErr w:type="spellEnd"/>
-      <w:r>
-        <w:rPr>
-          <w:sz w:val="22"/>
-          <w:szCs w:val="22"/>
-        </w:rPr>
-        <w:t xml:space="preserve"> S5</w:t>
+        <w:t>Maintained and used 60 Ultimaker 3D printers including the Ultimaker 2+, Ultimaker 2+ Extended, Ultimaker 3, and Ultimaker S5</w:t>
       </w:r>
     </w:p>
     <w:p>
@@ -748,23 +644,7 @@
           <w:sz w:val="22"/>
           <w:szCs w:val="22"/>
         </w:rPr>
-        <w:t xml:space="preserve">Zing and Fusion laser engravers and the </w:t>
-      </w:r>
-      <w:proofErr w:type="spellStart"/>
-      <w:r>
-        <w:rPr>
-          <w:sz w:val="22"/>
-          <w:szCs w:val="22"/>
-        </w:rPr>
-        <w:t>Trotec</w:t>
-      </w:r>
-      <w:proofErr w:type="spellEnd"/>
-      <w:r>
-        <w:rPr>
-          <w:sz w:val="22"/>
-          <w:szCs w:val="22"/>
-        </w:rPr>
-        <w:t xml:space="preserve"> Speedy 400</w:t>
+        <w:t>Zing and Fusion laser engravers and the Trotec Speedy 400</w:t>
       </w:r>
       <w:r>
         <w:rPr>
@@ -791,39 +671,7 @@
           <w:sz w:val="22"/>
           <w:szCs w:val="22"/>
         </w:rPr>
-        <w:t xml:space="preserve">Maintained and used the </w:t>
-      </w:r>
-      <w:proofErr w:type="spellStart"/>
-      <w:r>
-        <w:rPr>
-          <w:sz w:val="22"/>
-          <w:szCs w:val="22"/>
-        </w:rPr>
-        <w:t>Tormach</w:t>
-      </w:r>
-      <w:proofErr w:type="spellEnd"/>
-      <w:r>
-        <w:rPr>
-          <w:sz w:val="22"/>
-          <w:szCs w:val="22"/>
-        </w:rPr>
-        <w:t xml:space="preserve"> 770 CNC milling machine and the </w:t>
-      </w:r>
-      <w:proofErr w:type="spellStart"/>
-      <w:r>
-        <w:rPr>
-          <w:sz w:val="22"/>
-          <w:szCs w:val="22"/>
-        </w:rPr>
-        <w:t>ShopBot</w:t>
-      </w:r>
-      <w:proofErr w:type="spellEnd"/>
-      <w:r>
-        <w:rPr>
-          <w:sz w:val="22"/>
-          <w:szCs w:val="22"/>
-        </w:rPr>
-        <w:t xml:space="preserve"> CNC mill</w:t>
+        <w:t>Maintained and used the Tormach 770 CNC milling machine and the ShopBot CNC mill</w:t>
       </w:r>
     </w:p>
     <w:p>
@@ -897,27 +745,7 @@
           <w:sz w:val="22"/>
           <w:szCs w:val="22"/>
         </w:rPr>
-        <w:t xml:space="preserve">Innovation </w:t>
-      </w:r>
-      <w:proofErr w:type="spellStart"/>
-      <w:r>
-        <w:rPr>
-          <w:rFonts w:ascii="Calibri" w:hAnsi="Calibri" w:cs="Times New Roman"/>
-          <w:b/>
-          <w:sz w:val="22"/>
-          <w:szCs w:val="22"/>
-        </w:rPr>
-        <w:t>CoLab</w:t>
-      </w:r>
-      <w:proofErr w:type="spellEnd"/>
-      <w:r>
-        <w:rPr>
-          <w:rFonts w:ascii="Calibri" w:hAnsi="Calibri" w:cs="Times New Roman"/>
-          <w:b/>
-          <w:sz w:val="22"/>
-          <w:szCs w:val="22"/>
-        </w:rPr>
-        <w:t xml:space="preserve"> General Student Manager</w:t>
+        <w:t>Innovation CoLab General Student Manager</w:t>
       </w:r>
       <w:r>
         <w:rPr>
@@ -1068,9 +896,8 @@
           <w:sz w:val="22"/>
           <w:szCs w:val="22"/>
         </w:rPr>
-        <w:t xml:space="preserve">Innovation </w:t>
-      </w:r>
-      <w:proofErr w:type="spellStart"/>
+        <w:t>Innovation CoLab</w:t>
+      </w:r>
       <w:r>
         <w:rPr>
           <w:rFonts w:ascii="Calibri" w:hAnsi="Calibri" w:cs="Times New Roman"/>
@@ -1078,9 +905,8 @@
           <w:sz w:val="22"/>
           <w:szCs w:val="22"/>
         </w:rPr>
-        <w:t>CoLab</w:t>
-      </w:r>
-      <w:proofErr w:type="spellEnd"/>
+        <w:t xml:space="preserve"> </w:t>
+      </w:r>
       <w:r>
         <w:rPr>
           <w:rFonts w:ascii="Calibri" w:hAnsi="Calibri" w:cs="Times New Roman"/>
@@ -1088,9 +914,8 @@
           <w:sz w:val="22"/>
           <w:szCs w:val="22"/>
         </w:rPr>
-        <w:t xml:space="preserve"> </w:t>
-      </w:r>
-      <w:proofErr w:type="spellStart"/>
+        <w:t xml:space="preserve">Bluesmith and </w:t>
+      </w:r>
       <w:r>
         <w:rPr>
           <w:rFonts w:ascii="Calibri" w:hAnsi="Calibri" w:cs="Times New Roman"/>
@@ -1098,37 +923,7 @@
           <w:sz w:val="22"/>
           <w:szCs w:val="22"/>
         </w:rPr>
-        <w:t>Bluesmith</w:t>
-      </w:r>
-      <w:proofErr w:type="spellEnd"/>
-      <w:r>
-        <w:rPr>
-          <w:rFonts w:ascii="Calibri" w:hAnsi="Calibri" w:cs="Times New Roman"/>
-          <w:b/>
-          <w:sz w:val="22"/>
-          <w:szCs w:val="22"/>
-        </w:rPr>
-        <w:t xml:space="preserve"> and </w:t>
-      </w:r>
-      <w:proofErr w:type="spellStart"/>
-      <w:r>
-        <w:rPr>
-          <w:rFonts w:ascii="Calibri" w:hAnsi="Calibri" w:cs="Times New Roman"/>
-          <w:b/>
-          <w:sz w:val="22"/>
-          <w:szCs w:val="22"/>
-        </w:rPr>
-        <w:t>DesignHub</w:t>
-      </w:r>
-      <w:proofErr w:type="spellEnd"/>
-      <w:r>
-        <w:rPr>
-          <w:rFonts w:ascii="Calibri" w:hAnsi="Calibri" w:cs="Times New Roman"/>
-          <w:b/>
-          <w:sz w:val="22"/>
-          <w:szCs w:val="22"/>
-        </w:rPr>
-        <w:t xml:space="preserve"> </w:t>
+        <w:t xml:space="preserve">DesignHub </w:t>
       </w:r>
       <w:r>
         <w:rPr>
@@ -1320,23 +1115,7 @@
           <w:sz w:val="22"/>
           <w:szCs w:val="22"/>
         </w:rPr>
-        <w:t xml:space="preserve">Chosen as the team member to teach a class on Linux and </w:t>
-      </w:r>
-      <w:proofErr w:type="spellStart"/>
-      <w:r>
-        <w:rPr>
-          <w:sz w:val="22"/>
-          <w:szCs w:val="22"/>
-        </w:rPr>
-        <w:t>RaspberryPi</w:t>
-      </w:r>
-      <w:proofErr w:type="spellEnd"/>
-      <w:r>
-        <w:rPr>
-          <w:sz w:val="22"/>
-          <w:szCs w:val="22"/>
-        </w:rPr>
-        <w:t xml:space="preserve"> and </w:t>
+        <w:t xml:space="preserve">Chosen as the team member to teach a class on Linux and RaspberryPi and </w:t>
       </w:r>
       <w:r>
         <w:rPr>
@@ -1391,78 +1170,14 @@
           <w:sz w:val="22"/>
           <w:szCs w:val="22"/>
         </w:rPr>
-        <w:t xml:space="preserve"> the ProJet MJP 3600 Series, Stratasys J750, </w:t>
-      </w:r>
-      <w:proofErr w:type="spellStart"/>
-      <w:r>
-        <w:rPr>
-          <w:sz w:val="22"/>
-          <w:szCs w:val="22"/>
-        </w:rPr>
-        <w:t>Ultimaker</w:t>
-      </w:r>
-      <w:proofErr w:type="spellEnd"/>
-      <w:r>
-        <w:rPr>
-          <w:sz w:val="22"/>
-          <w:szCs w:val="22"/>
-        </w:rPr>
-        <w:t xml:space="preserve"> S5, </w:t>
-      </w:r>
-      <w:proofErr w:type="spellStart"/>
-      <w:r>
-        <w:rPr>
-          <w:sz w:val="22"/>
-          <w:szCs w:val="22"/>
-        </w:rPr>
-        <w:t>Gigabot</w:t>
-      </w:r>
-      <w:proofErr w:type="spellEnd"/>
-      <w:r>
-        <w:rPr>
-          <w:sz w:val="22"/>
-          <w:szCs w:val="22"/>
-        </w:rPr>
-        <w:t xml:space="preserve"> XLT 3+, </w:t>
-      </w:r>
-      <w:proofErr w:type="spellStart"/>
-      <w:r>
-        <w:rPr>
-          <w:sz w:val="22"/>
-          <w:szCs w:val="22"/>
-        </w:rPr>
-        <w:t>FormLabs</w:t>
-      </w:r>
-      <w:proofErr w:type="spellEnd"/>
-      <w:r>
-        <w:rPr>
-          <w:sz w:val="22"/>
-          <w:szCs w:val="22"/>
-        </w:rPr>
-        <w:t xml:space="preserve"> Form 2, and </w:t>
-      </w:r>
-      <w:r>
-        <w:rPr>
-          <w:sz w:val="22"/>
-          <w:szCs w:val="22"/>
-        </w:rPr>
-        <w:t xml:space="preserve">the </w:t>
-      </w:r>
-      <w:proofErr w:type="spellStart"/>
-      <w:r>
-        <w:rPr>
-          <w:sz w:val="22"/>
-          <w:szCs w:val="22"/>
-        </w:rPr>
-        <w:t>Mcor</w:t>
-      </w:r>
-      <w:proofErr w:type="spellEnd"/>
-      <w:r>
-        <w:rPr>
-          <w:sz w:val="22"/>
-          <w:szCs w:val="22"/>
-        </w:rPr>
-        <w:t xml:space="preserve"> IRIS HD</w:t>
+        <w:t xml:space="preserve"> the ProJet MJP 3600 Series, Stratasys J750, Ultimaker S5, Gigabot XLT 3+, FormLabs Form 2, and </w:t>
+      </w:r>
+      <w:r>
+        <w:rPr>
+          <w:sz w:val="22"/>
+          <w:szCs w:val="22"/>
+        </w:rPr>
+        <w:t>the Mcor IRIS HD</w:t>
       </w:r>
       <w:r>
         <w:rPr>
@@ -1564,9 +1279,8 @@
           <w:sz w:val="22"/>
           <w:szCs w:val="22"/>
         </w:rPr>
-        <w:t xml:space="preserve">Innovation </w:t>
-      </w:r>
-      <w:proofErr w:type="spellStart"/>
+        <w:t>Innovation CoLab</w:t>
+      </w:r>
       <w:r>
         <w:rPr>
           <w:rFonts w:ascii="Calibri" w:hAnsi="Calibri" w:cs="Times New Roman"/>
@@ -1574,9 +1288,8 @@
           <w:sz w:val="22"/>
           <w:szCs w:val="22"/>
         </w:rPr>
-        <w:t>CoLab</w:t>
-      </w:r>
-      <w:proofErr w:type="spellEnd"/>
+        <w:t xml:space="preserve"> </w:t>
+      </w:r>
       <w:r>
         <w:rPr>
           <w:rFonts w:ascii="Calibri" w:hAnsi="Calibri" w:cs="Times New Roman"/>
@@ -1584,27 +1297,7 @@
           <w:sz w:val="22"/>
           <w:szCs w:val="22"/>
         </w:rPr>
-        <w:t xml:space="preserve"> </w:t>
-      </w:r>
-      <w:proofErr w:type="spellStart"/>
-      <w:r>
-        <w:rPr>
-          <w:rFonts w:ascii="Calibri" w:hAnsi="Calibri" w:cs="Times New Roman"/>
-          <w:b/>
-          <w:sz w:val="22"/>
-          <w:szCs w:val="22"/>
-        </w:rPr>
-        <w:t>Bluesmith</w:t>
-      </w:r>
-      <w:proofErr w:type="spellEnd"/>
-      <w:r>
-        <w:rPr>
-          <w:rFonts w:ascii="Calibri" w:hAnsi="Calibri" w:cs="Times New Roman"/>
-          <w:b/>
-          <w:sz w:val="22"/>
-          <w:szCs w:val="22"/>
-        </w:rPr>
-        <w:t xml:space="preserve"> Student Manager</w:t>
+        <w:t>Bluesmith Student Manager</w:t>
       </w:r>
       <w:r>
         <w:rPr>
@@ -1636,43 +1329,7 @@
           <w:sz w:val="22"/>
           <w:szCs w:val="22"/>
         </w:rPr>
-        <w:t xml:space="preserve">Promoted from </w:t>
-      </w:r>
-      <w:proofErr w:type="spellStart"/>
-      <w:r>
-        <w:rPr>
-          <w:rFonts w:ascii="Calibri" w:hAnsi="Calibri" w:cs="Times New Roman"/>
-          <w:sz w:val="22"/>
-          <w:szCs w:val="22"/>
-        </w:rPr>
-        <w:t>Bluesmith</w:t>
-      </w:r>
-      <w:proofErr w:type="spellEnd"/>
-      <w:r>
-        <w:rPr>
-          <w:rFonts w:ascii="Calibri" w:hAnsi="Calibri" w:cs="Times New Roman"/>
-          <w:sz w:val="22"/>
-          <w:szCs w:val="22"/>
-        </w:rPr>
-        <w:t xml:space="preserve"> and </w:t>
-      </w:r>
-      <w:proofErr w:type="spellStart"/>
-      <w:r>
-        <w:rPr>
-          <w:rFonts w:ascii="Calibri" w:hAnsi="Calibri" w:cs="Times New Roman"/>
-          <w:sz w:val="22"/>
-          <w:szCs w:val="22"/>
-        </w:rPr>
-        <w:t>DesignHub</w:t>
-      </w:r>
-      <w:proofErr w:type="spellEnd"/>
-      <w:r>
-        <w:rPr>
-          <w:rFonts w:ascii="Calibri" w:hAnsi="Calibri" w:cs="Times New Roman"/>
-          <w:sz w:val="22"/>
-          <w:szCs w:val="22"/>
-        </w:rPr>
-        <w:t xml:space="preserve"> </w:t>
+        <w:t xml:space="preserve">Promoted from Bluesmith and DesignHub </w:t>
       </w:r>
       <w:r>
         <w:rPr>
@@ -1696,25 +1353,7 @@
           <w:sz w:val="22"/>
           <w:szCs w:val="22"/>
         </w:rPr>
-        <w:t xml:space="preserve">the </w:t>
-      </w:r>
-      <w:proofErr w:type="spellStart"/>
-      <w:r>
-        <w:rPr>
-          <w:rFonts w:ascii="Calibri" w:hAnsi="Calibri" w:cs="Times New Roman"/>
-          <w:sz w:val="22"/>
-          <w:szCs w:val="22"/>
-        </w:rPr>
-        <w:t>Bluesmith</w:t>
-      </w:r>
-      <w:proofErr w:type="spellEnd"/>
-      <w:r>
-        <w:rPr>
-          <w:rFonts w:ascii="Calibri" w:hAnsi="Calibri" w:cs="Times New Roman"/>
-          <w:sz w:val="22"/>
-          <w:szCs w:val="22"/>
-        </w:rPr>
-        <w:t xml:space="preserve"> side of the service</w:t>
+        <w:t>the Bluesmith side of the service</w:t>
       </w:r>
     </w:p>
     <w:p>
@@ -1753,25 +1392,7 @@
           <w:sz w:val="22"/>
           <w:szCs w:val="22"/>
         </w:rPr>
-        <w:t xml:space="preserve"> people to run Duke’s </w:t>
-      </w:r>
-      <w:proofErr w:type="spellStart"/>
-      <w:r>
-        <w:rPr>
-          <w:rFonts w:ascii="Calibri" w:hAnsi="Calibri" w:cs="Times New Roman"/>
-          <w:sz w:val="22"/>
-          <w:szCs w:val="22"/>
-        </w:rPr>
-        <w:t>Bluesmith</w:t>
-      </w:r>
-      <w:proofErr w:type="spellEnd"/>
-      <w:r>
-        <w:rPr>
-          <w:rFonts w:ascii="Calibri" w:hAnsi="Calibri" w:cs="Times New Roman"/>
-          <w:sz w:val="22"/>
-          <w:szCs w:val="22"/>
-        </w:rPr>
-        <w:t xml:space="preserve"> service</w:t>
+        <w:t xml:space="preserve"> people to run Duke’s Bluesmith service</w:t>
       </w:r>
       <w:r>
         <w:rPr>
@@ -2049,27 +1670,7 @@
           <w:sz w:val="22"/>
           <w:szCs w:val="22"/>
         </w:rPr>
-        <w:t xml:space="preserve"> using </w:t>
-      </w:r>
-      <w:proofErr w:type="spellStart"/>
-      <w:r>
-        <w:rPr>
-          <w:rFonts w:ascii="Calibri" w:hAnsi="Calibri" w:cs="Times New Roman"/>
-          <w:bCs/>
-          <w:sz w:val="22"/>
-          <w:szCs w:val="22"/>
-        </w:rPr>
-        <w:t>ssh</w:t>
-      </w:r>
-      <w:proofErr w:type="spellEnd"/>
-      <w:r>
-        <w:rPr>
-          <w:rFonts w:ascii="Calibri" w:hAnsi="Calibri" w:cs="Times New Roman"/>
-          <w:bCs/>
-          <w:sz w:val="22"/>
-          <w:szCs w:val="22"/>
-        </w:rPr>
-        <w:t xml:space="preserve"> to log into</w:t>
+        <w:t xml:space="preserve"> using ssh to log into</w:t>
       </w:r>
       <w:r>
         <w:rPr>
@@ -2158,182 +1759,24 @@
           <w:u w:val="single"/>
         </w:rPr>
       </w:pPr>
+      <w:bookmarkStart w:id="0" w:name="_GoBack"/>
+      <w:bookmarkEnd w:id="0"/>
+      <w:r>
+        <w:rPr>
+          <w:rFonts w:ascii="Calibri" w:hAnsi="Calibri" w:cs="Times New Roman"/>
+          <w:color w:val="CE1C00"/>
+          <w:sz w:val="22"/>
+          <w:szCs w:val="22"/>
+          <w:u w:val="single"/>
+        </w:rPr>
+        <w:lastRenderedPageBreak/>
+        <w:t>ADDITIONAL INFORMATION</w:t>
+      </w:r>
     </w:p>
     <w:p>
       <w:pPr>
         <w:rPr>
           <w:rFonts w:ascii="Calibri" w:hAnsi="Calibri" w:cs="Times New Roman"/>
-          <w:color w:val="CE1C00"/>
-          <w:sz w:val="22"/>
-          <w:szCs w:val="22"/>
-          <w:u w:val="single"/>
-        </w:rPr>
-      </w:pPr>
-      <w:bookmarkStart w:id="0" w:name="_GoBack"/>
-      <w:bookmarkEnd w:id="0"/>
-      <w:r>
-        <w:rPr>
-          <w:rFonts w:ascii="Calibri" w:hAnsi="Calibri" w:cs="Times New Roman"/>
-          <w:color w:val="CE1C00"/>
-          <w:sz w:val="22"/>
-          <w:szCs w:val="22"/>
-          <w:u w:val="single"/>
-        </w:rPr>
-        <w:lastRenderedPageBreak/>
-        <w:t>PROJECTS</w:t>
-      </w:r>
-    </w:p>
-    <w:p>
-      <w:pPr>
-        <w:rPr>
-          <w:rFonts w:ascii="Calibri" w:hAnsi="Calibri" w:cs="Times New Roman"/>
-          <w:b/>
-          <w:sz w:val="22"/>
-          <w:szCs w:val="22"/>
-        </w:rPr>
-      </w:pPr>
-      <w:r>
-        <w:rPr>
-          <w:rFonts w:ascii="Calibri" w:hAnsi="Calibri" w:cs="Times New Roman"/>
-          <w:b/>
-          <w:sz w:val="22"/>
-          <w:szCs w:val="22"/>
-        </w:rPr>
-        <w:t>Independent Study</w:t>
-      </w:r>
-    </w:p>
-    <w:p>
-      <w:pPr>
-        <w:pStyle w:val="ListParagraph"/>
-        <w:numPr>
-          <w:ilvl w:val="0"/>
-          <w:numId w:val="14"/>
-        </w:numPr>
-        <w:rPr>
-          <w:rFonts w:ascii="Calibri" w:hAnsi="Calibri" w:cs="Times New Roman"/>
-          <w:sz w:val="22"/>
-          <w:szCs w:val="22"/>
-        </w:rPr>
-      </w:pPr>
-      <w:r>
-        <w:rPr>
-          <w:rFonts w:ascii="Calibri" w:hAnsi="Calibri" w:cs="Times New Roman"/>
-          <w:sz w:val="22"/>
-          <w:szCs w:val="22"/>
-        </w:rPr>
-        <w:t xml:space="preserve">Reducing latency time between live video input and HTC </w:t>
-      </w:r>
-      <w:proofErr w:type="spellStart"/>
-      <w:r>
-        <w:rPr>
-          <w:rFonts w:ascii="Calibri" w:hAnsi="Calibri" w:cs="Times New Roman"/>
-          <w:sz w:val="22"/>
-          <w:szCs w:val="22"/>
-        </w:rPr>
-        <w:t>Vive</w:t>
-      </w:r>
-      <w:proofErr w:type="spellEnd"/>
-      <w:r>
-        <w:rPr>
-          <w:rFonts w:ascii="Calibri" w:hAnsi="Calibri" w:cs="Times New Roman"/>
-          <w:sz w:val="22"/>
-          <w:szCs w:val="22"/>
-        </w:rPr>
-        <w:t xml:space="preserve"> VR Headset using Python and C++</w:t>
-      </w:r>
-    </w:p>
-    <w:p>
-      <w:pPr>
-        <w:rPr>
-          <w:rFonts w:ascii="Calibri" w:hAnsi="Calibri" w:cs="Times New Roman"/>
-          <w:b/>
-          <w:sz w:val="22"/>
-          <w:szCs w:val="22"/>
-        </w:rPr>
-      </w:pPr>
-      <w:r>
-        <w:rPr>
-          <w:rFonts w:ascii="Calibri" w:hAnsi="Calibri" w:cs="Times New Roman"/>
-          <w:b/>
-          <w:sz w:val="22"/>
-          <w:szCs w:val="22"/>
-        </w:rPr>
-        <w:t>Facial Recognition Door Lock</w:t>
-      </w:r>
-    </w:p>
-    <w:p>
-      <w:pPr>
-        <w:pStyle w:val="ListParagraph"/>
-        <w:numPr>
-          <w:ilvl w:val="0"/>
-          <w:numId w:val="13"/>
-        </w:numPr>
-        <w:rPr>
-          <w:rFonts w:ascii="Calibri" w:hAnsi="Calibri" w:cs="Times New Roman"/>
-          <w:sz w:val="22"/>
-          <w:szCs w:val="22"/>
-        </w:rPr>
-      </w:pPr>
-      <w:r>
-        <w:rPr>
-          <w:rFonts w:ascii="Calibri" w:hAnsi="Calibri" w:cs="Times New Roman"/>
-          <w:sz w:val="22"/>
-          <w:szCs w:val="22"/>
-        </w:rPr>
-        <w:t>Used</w:t>
-      </w:r>
-      <w:r>
-        <w:rPr>
-          <w:rFonts w:ascii="Calibri" w:hAnsi="Calibri" w:cs="Times New Roman"/>
-          <w:sz w:val="22"/>
-          <w:szCs w:val="22"/>
-        </w:rPr>
-        <w:t xml:space="preserve"> OpenCV with Python to build a facial recognition door lock out of a </w:t>
-      </w:r>
-      <w:proofErr w:type="spellStart"/>
-      <w:r>
-        <w:rPr>
-          <w:rFonts w:ascii="Calibri" w:hAnsi="Calibri" w:cs="Times New Roman"/>
-          <w:sz w:val="22"/>
-          <w:szCs w:val="22"/>
-        </w:rPr>
-        <w:t>RaspberryPi</w:t>
-      </w:r>
-      <w:proofErr w:type="spellEnd"/>
-      <w:r>
-        <w:rPr>
-          <w:rFonts w:ascii="Calibri" w:hAnsi="Calibri" w:cs="Times New Roman"/>
-          <w:sz w:val="22"/>
-          <w:szCs w:val="22"/>
-        </w:rPr>
-        <w:t xml:space="preserve"> and 3D printed parts</w:t>
-      </w:r>
-    </w:p>
-    <w:p>
-      <w:pPr>
-        <w:rPr>
-          <w:rFonts w:ascii="Calibri" w:hAnsi="Calibri" w:cs="Times New Roman"/>
-          <w:color w:val="CE1C00"/>
-          <w:sz w:val="22"/>
-          <w:szCs w:val="22"/>
-          <w:u w:val="single"/>
-        </w:rPr>
-      </w:pPr>
-      <w:r>
-        <w:rPr>
-          <w:rFonts w:ascii="Calibri" w:hAnsi="Calibri" w:cs="Times New Roman"/>
-          <w:color w:val="CE1C00"/>
-          <w:sz w:val="22"/>
-          <w:szCs w:val="22"/>
-          <w:u w:val="single"/>
-        </w:rPr>
-        <w:t>ADDITIONAL INFORMATION</w:t>
-      </w:r>
-    </w:p>
-    <w:p>
-      <w:pPr>
-        <w:rPr>
-          <w:rFonts w:ascii="Calibri" w:hAnsi="Calibri" w:cs="Times New Roman"/>
           <w:sz w:val="22"/>
           <w:szCs w:val="22"/>
         </w:rPr>
@@ -2497,18 +1940,8 @@
           <w:sz w:val="22"/>
           <w:szCs w:val="22"/>
         </w:rPr>
-        <w:t xml:space="preserve">), </w:t>
-      </w:r>
-      <w:proofErr w:type="spellStart"/>
-      <w:r>
-        <w:rPr>
-          <w:rFonts w:ascii="Calibri" w:hAnsi="Calibri" w:cs="Times New Roman"/>
-          <w:sz w:val="22"/>
-          <w:szCs w:val="22"/>
-        </w:rPr>
-        <w:t>MatLab</w:t>
-      </w:r>
-      <w:proofErr w:type="spellEnd"/>
+        <w:t>), MatLab</w:t>
+      </w:r>
       <w:r>
         <w:rPr>
           <w:rFonts w:ascii="Calibri" w:hAnsi="Calibri" w:cs="Times New Roman"/>
@@ -5029,7 +4462,7 @@
     </w:rPrDefault>
     <w:pPrDefault/>
   </w:docDefaults>
-  <w:latentStyles w:defLockedState="0" w:defUIPriority="99" w:defSemiHidden="0" w:defUnhideWhenUsed="0" w:defQFormat="0" w:count="376">
+  <w:latentStyles w:defLockedState="0" w:defUIPriority="99" w:defSemiHidden="0" w:defUnhideWhenUsed="0" w:defQFormat="0" w:count="377">
     <w:lsdException w:name="Normal" w:uiPriority="0" w:qFormat="1"/>
     <w:lsdException w:name="heading 1" w:uiPriority="9" w:qFormat="1"/>
     <w:lsdException w:name="heading 2" w:semiHidden="1" w:uiPriority="9" w:unhideWhenUsed="1" w:qFormat="1"/>
@@ -5135,7 +4568,6 @@
     <w:lsdException w:name="HTML Sample" w:semiHidden="1" w:unhideWhenUsed="1"/>
     <w:lsdException w:name="HTML Typewriter" w:semiHidden="1" w:unhideWhenUsed="1"/>
     <w:lsdException w:name="HTML Variable" w:semiHidden="1" w:unhideWhenUsed="1"/>
-    <w:lsdException w:name="Normal Table" w:semiHidden="1" w:unhideWhenUsed="1"/>
     <w:lsdException w:name="annotation subject" w:semiHidden="1" w:unhideWhenUsed="1"/>
     <w:lsdException w:name="No List" w:semiHidden="1" w:unhideWhenUsed="1"/>
     <w:lsdException w:name="Outline List 1" w:semiHidden="1" w:unhideWhenUsed="1"/>
@@ -5182,10 +4614,8 @@
     <w:lsdException w:name="Table Subtle 2" w:semiHidden="1" w:unhideWhenUsed="1"/>
     <w:lsdException w:name="Table Web 1" w:semiHidden="1" w:unhideWhenUsed="1"/>
     <w:lsdException w:name="Table Web 2" w:semiHidden="1" w:unhideWhenUsed="1"/>
-    <w:lsdException w:name="Table Web 3" w:semiHidden="1" w:unhideWhenUsed="1"/>
     <w:lsdException w:name="Balloon Text" w:semiHidden="1" w:unhideWhenUsed="1"/>
     <w:lsdException w:name="Table Grid" w:uiPriority="39"/>
-    <w:lsdException w:name="Table Theme" w:semiHidden="1" w:unhideWhenUsed="1"/>
     <w:lsdException w:name="Placeholder Text" w:semiHidden="1"/>
     <w:lsdException w:name="No Spacing" w:uiPriority="1" w:qFormat="1"/>
     <w:lsdException w:name="Light Shading" w:uiPriority="60"/>
@@ -5404,6 +4834,7 @@
     <w:lsdException w:name="Mention" w:semiHidden="1" w:unhideWhenUsed="1"/>
     <w:lsdException w:name="Smart Hyperlink" w:semiHidden="1" w:unhideWhenUsed="1"/>
     <w:lsdException w:name="Smart Link" w:semiHidden="1" w:unhideWhenUsed="1"/>
+    <w:lsdException w:name="Smart Link Error" w:semiHidden="1" w:unhideWhenUsed="1"/>
   </w:latentStyles>
   <w:style w:type="paragraph" w:default="1" w:styleId="Normal">
     <w:name w:val="Normal"/>

</xml_diff>

<commit_message>
changed email to gmal
</commit_message>
<xml_diff>
--- a/Benjamin Lawrence Resume (Duke).docx
+++ b/Benjamin Lawrence Resume (Duke).docx
@@ -164,8 +164,18 @@
           <w:sz w:val="22"/>
           <w:szCs w:val="22"/>
         </w:rPr>
-        <w:t xml:space="preserve"> benjamin.lawrence@duke.edu</w:t>
-      </w:r>
+        <w:t xml:space="preserve"> </w:t>
+      </w:r>
+      <w:r>
+        <w:rPr>
+          <w:rFonts w:ascii="Calibri" w:hAnsi="Calibri" w:cs="Times New Roman"/>
+          <w:sz w:val="22"/>
+          <w:szCs w:val="22"/>
+        </w:rPr>
+        <w:t>blawrence2016@gmail.com</w:t>
+      </w:r>
+      <w:bookmarkStart w:id="0" w:name="_GoBack"/>
+      <w:bookmarkEnd w:id="0"/>
     </w:p>
     <w:p>
       <w:pPr>
@@ -446,55 +456,7 @@
           <w:sz w:val="22"/>
           <w:szCs w:val="22"/>
         </w:rPr>
-        <w:t xml:space="preserve">, </w:t>
-      </w:r>
-      <w:r>
-        <w:rPr>
-          <w:rFonts w:ascii="Calibri" w:eastAsia="Times New Roman" w:hAnsi="Calibri" w:cs="Times New Roman"/>
-          <w:sz w:val="22"/>
-          <w:szCs w:val="22"/>
-        </w:rPr>
-        <w:t>Computer Architecture,</w:t>
-      </w:r>
-      <w:r>
-        <w:rPr>
-          <w:rFonts w:ascii="Calibri" w:eastAsia="Times New Roman" w:hAnsi="Calibri" w:cs="Times New Roman"/>
-          <w:sz w:val="22"/>
-          <w:szCs w:val="22"/>
-        </w:rPr>
-        <w:t xml:space="preserve"> </w:t>
-      </w:r>
-      <w:r>
-        <w:rPr>
-          <w:rFonts w:ascii="Calibri" w:eastAsia="Times New Roman" w:hAnsi="Calibri" w:cs="Times New Roman"/>
-          <w:sz w:val="22"/>
-          <w:szCs w:val="22"/>
-        </w:rPr>
-        <w:t>Signals and Systems, Microelectronic Devices and Circuits</w:t>
-      </w:r>
-      <w:r>
-        <w:rPr>
-          <w:rFonts w:ascii="Calibri" w:eastAsia="Times New Roman" w:hAnsi="Calibri" w:cs="Times New Roman"/>
-          <w:sz w:val="22"/>
-          <w:szCs w:val="22"/>
-        </w:rPr>
-        <w:t xml:space="preserve">, </w:t>
-      </w:r>
-      <w:r>
-        <w:rPr>
-          <w:rFonts w:ascii="Calibri" w:eastAsia="Times New Roman" w:hAnsi="Calibri" w:cs="Times New Roman"/>
-          <w:sz w:val="22"/>
-          <w:szCs w:val="22"/>
-        </w:rPr>
-        <w:t>Linear Algebra, Probability, Differential Equations, Real Analysis, Topological Data Analysis</w:t>
-      </w:r>
-      <w:r>
-        <w:rPr>
-          <w:rFonts w:ascii="Calibri" w:eastAsia="Times New Roman" w:hAnsi="Calibri" w:cs="Times New Roman"/>
-          <w:sz w:val="22"/>
-          <w:szCs w:val="22"/>
-        </w:rPr>
-        <w:t>, Financial Accounting, Engineering Systems Optimization and Economics</w:t>
+        <w:t>, Computer Architecture, Signals and Systems, Microelectronic Devices and Circuits, Linear Algebra, Probability, Differential Equations, Real Analysis, Topological Data Analysis, Financial Accounting, Engineering Systems Optimization and Economics</w:t>
       </w:r>
     </w:p>
     <w:p>
@@ -1759,8 +1721,6 @@
           <w:u w:val="single"/>
         </w:rPr>
       </w:pPr>
-      <w:bookmarkStart w:id="0" w:name="_GoBack"/>
-      <w:bookmarkEnd w:id="0"/>
       <w:r>
         <w:rPr>
           <w:rFonts w:ascii="Calibri" w:hAnsi="Calibri" w:cs="Times New Roman"/>
@@ -1908,6 +1868,22 @@
           <w:sz w:val="22"/>
           <w:szCs w:val="22"/>
         </w:rPr>
+        <w:t>Python</w:t>
+      </w:r>
+      <w:r>
+        <w:rPr>
+          <w:rFonts w:ascii="Calibri" w:hAnsi="Calibri" w:cs="Times New Roman"/>
+          <w:sz w:val="22"/>
+          <w:szCs w:val="22"/>
+        </w:rPr>
+        <w:t xml:space="preserve"> (Proficient), </w:t>
+      </w:r>
+      <w:r>
+        <w:rPr>
+          <w:rFonts w:ascii="Calibri" w:hAnsi="Calibri" w:cs="Times New Roman"/>
+          <w:sz w:val="22"/>
+          <w:szCs w:val="22"/>
+        </w:rPr>
         <w:t xml:space="preserve">C++ (familiar), </w:t>
       </w:r>
       <w:r>
@@ -1916,31 +1892,7 @@
           <w:sz w:val="22"/>
           <w:szCs w:val="22"/>
         </w:rPr>
-        <w:t>Python</w:t>
-      </w:r>
-      <w:r>
-        <w:rPr>
-          <w:rFonts w:ascii="Calibri" w:hAnsi="Calibri" w:cs="Times New Roman"/>
-          <w:sz w:val="22"/>
-          <w:szCs w:val="22"/>
-        </w:rPr>
-        <w:t xml:space="preserve"> (</w:t>
-      </w:r>
-      <w:r>
-        <w:rPr>
-          <w:rFonts w:ascii="Calibri" w:hAnsi="Calibri" w:cs="Times New Roman"/>
-          <w:sz w:val="22"/>
-          <w:szCs w:val="22"/>
-        </w:rPr>
-        <w:t>familiar</w:t>
-      </w:r>
-      <w:r>
-        <w:rPr>
-          <w:rFonts w:ascii="Calibri" w:hAnsi="Calibri" w:cs="Times New Roman"/>
-          <w:sz w:val="22"/>
-          <w:szCs w:val="22"/>
-        </w:rPr>
-        <w:t>), MatLab</w:t>
+        <w:t>MatLab</w:t>
       </w:r>
       <w:r>
         <w:rPr>
@@ -4568,6 +4520,7 @@
     <w:lsdException w:name="HTML Sample" w:semiHidden="1" w:unhideWhenUsed="1"/>
     <w:lsdException w:name="HTML Typewriter" w:semiHidden="1" w:unhideWhenUsed="1"/>
     <w:lsdException w:name="HTML Variable" w:semiHidden="1" w:unhideWhenUsed="1"/>
+    <w:lsdException w:name="Normal Table" w:semiHidden="1" w:unhideWhenUsed="1"/>
     <w:lsdException w:name="annotation subject" w:semiHidden="1" w:unhideWhenUsed="1"/>
     <w:lsdException w:name="No List" w:semiHidden="1" w:unhideWhenUsed="1"/>
     <w:lsdException w:name="Outline List 1" w:semiHidden="1" w:unhideWhenUsed="1"/>
@@ -4614,8 +4567,10 @@
     <w:lsdException w:name="Table Subtle 2" w:semiHidden="1" w:unhideWhenUsed="1"/>
     <w:lsdException w:name="Table Web 1" w:semiHidden="1" w:unhideWhenUsed="1"/>
     <w:lsdException w:name="Table Web 2" w:semiHidden="1" w:unhideWhenUsed="1"/>
+    <w:lsdException w:name="Table Web 3" w:semiHidden="1" w:unhideWhenUsed="1"/>
     <w:lsdException w:name="Balloon Text" w:semiHidden="1" w:unhideWhenUsed="1"/>
     <w:lsdException w:name="Table Grid" w:uiPriority="39"/>
+    <w:lsdException w:name="Table Theme" w:semiHidden="1" w:unhideWhenUsed="1"/>
     <w:lsdException w:name="Placeholder Text" w:semiHidden="1"/>
     <w:lsdException w:name="No Spacing" w:uiPriority="1" w:qFormat="1"/>
     <w:lsdException w:name="Light Shading" w:uiPriority="60"/>

</xml_diff>